<commit_message>
Status Report for Jan 31 - Final Draft
</commit_message>
<xml_diff>
--- a/docs/Status Reports/SRJan31.docx
+++ b/docs/Status Reports/SRJan31.docx
@@ -1,6 +1,6 @@
 
 <file path=word/document.xml><?xml version="1.0" encoding="utf-8"?>
-<w:document xmlns:wpc="http://schemas.microsoft.com/office/word/2010/wordprocessingCanvas" xmlns:mc="http://schemas.openxmlformats.org/markup-compatibility/2006" xmlns:o="urn:schemas-microsoft-com:office:office" xmlns:r="http://schemas.openxmlformats.org/officeDocument/2006/relationships" xmlns:m="http://schemas.openxmlformats.org/officeDocument/2006/math" xmlns:v="urn:schemas-microsoft-com:vml" xmlns:wp14="http://schemas.microsoft.com/office/word/2010/wordprocessingDrawing" xmlns:wp="http://schemas.openxmlformats.org/drawingml/2006/wordprocessingDrawing" xmlns:w10="urn:schemas-microsoft-com:office:word" xmlns:w="http://schemas.openxmlformats.org/wordprocessingml/2006/main" xmlns:w14="http://schemas.microsoft.com/office/word/2010/wordml" xmlns:w15="http://schemas.microsoft.com/office/word/2012/wordml" xmlns:wpg="http://schemas.microsoft.com/office/word/2010/wordprocessingGroup" xmlns:wpi="http://schemas.microsoft.com/office/word/2010/wordprocessingInk" xmlns:wne="http://schemas.microsoft.com/office/word/2006/wordml" xmlns:wps="http://schemas.microsoft.com/office/word/2010/wordprocessingShape" mc:Ignorable="w14 w15 wp14">
+<w:document xmlns:wpc="http://schemas.microsoft.com/office/word/2010/wordprocessingCanvas" xmlns:mo="http://schemas.microsoft.com/office/mac/office/2008/main" xmlns:mc="http://schemas.openxmlformats.org/markup-compatibility/2006" xmlns:mv="urn:schemas-microsoft-com:mac:vml" xmlns:o="urn:schemas-microsoft-com:office:office" xmlns:r="http://schemas.openxmlformats.org/officeDocument/2006/relationships" xmlns:m="http://schemas.openxmlformats.org/officeDocument/2006/math" xmlns:v="urn:schemas-microsoft-com:vml" xmlns:wp14="http://schemas.microsoft.com/office/word/2010/wordprocessingDrawing" xmlns:wp="http://schemas.openxmlformats.org/drawingml/2006/wordprocessingDrawing" xmlns:w10="urn:schemas-microsoft-com:office:word" xmlns:w="http://schemas.openxmlformats.org/wordprocessingml/2006/main" xmlns:w14="http://schemas.microsoft.com/office/word/2010/wordml" xmlns:wpg="http://schemas.microsoft.com/office/word/2010/wordprocessingGroup" xmlns:wpi="http://schemas.microsoft.com/office/word/2010/wordprocessingInk" xmlns:wne="http://schemas.microsoft.com/office/word/2006/wordml" xmlns:wps="http://schemas.microsoft.com/office/word/2010/wordprocessingShape" mc:Ignorable="w14 wp14">
   <w:body>
     <w:p>
       <w:pPr>
@@ -93,26 +93,21 @@
                 <w:color w:val="000000"/>
               </w:rPr>
             </w:pPr>
+            <w:proofErr w:type="spellStart"/>
             <w:r>
               <w:rPr>
                 <w:rFonts w:ascii="Calibri" w:eastAsia="Times New Roman" w:hAnsi="Calibri" w:cs="Times New Roman"/>
                 <w:color w:val="000000"/>
               </w:rPr>
-              <w:t xml:space="preserve">Inside the Egg Shell Egg </w:t>
-            </w:r>
+              <w:t>MailBird</w:t>
+            </w:r>
+            <w:proofErr w:type="spellEnd"/>
             <w:r>
               <w:rPr>
                 <w:rFonts w:ascii="Calibri" w:eastAsia="Times New Roman" w:hAnsi="Calibri" w:cs="Times New Roman"/>
                 <w:color w:val="000000"/>
               </w:rPr>
-              <w:t>B</w:t>
-            </w:r>
-            <w:r>
-              <w:rPr>
-                <w:rFonts w:ascii="Calibri" w:eastAsia="Times New Roman" w:hAnsi="Calibri" w:cs="Times New Roman"/>
-                <w:color w:val="000000"/>
-              </w:rPr>
-              <w:t>eater</w:t>
+              <w:t>: An Autonomous Delivery System</w:t>
             </w:r>
           </w:p>
         </w:tc>
@@ -177,14 +172,39 @@
                 <w:rFonts w:ascii="Calibri" w:eastAsia="Times New Roman" w:hAnsi="Calibri" w:cs="Times New Roman"/>
                 <w:color w:val="000000"/>
               </w:rPr>
-              <w:t xml:space="preserve">Team </w:t>
-            </w:r>
+              <w:t xml:space="preserve">Team 1, Ben Smith, Hugh Dillon, Hunter </w:t>
+            </w:r>
+            <w:proofErr w:type="spellStart"/>
             <w:r>
               <w:rPr>
                 <w:rFonts w:ascii="Calibri" w:eastAsia="Times New Roman" w:hAnsi="Calibri" w:cs="Times New Roman"/>
                 <w:color w:val="000000"/>
               </w:rPr>
-              <w:t>1, George Washington, Andrew Jackson, Benjamin Franklin</w:t>
+              <w:t>Thorington</w:t>
+            </w:r>
+            <w:proofErr w:type="spellEnd"/>
+            <w:r>
+              <w:rPr>
+                <w:rFonts w:ascii="Calibri" w:eastAsia="Times New Roman" w:hAnsi="Calibri" w:cs="Times New Roman"/>
+                <w:color w:val="000000"/>
+              </w:rPr>
+              <w:t xml:space="preserve">, Rick Holloway, </w:t>
+            </w:r>
+            <w:proofErr w:type="spellStart"/>
+            <w:r>
+              <w:rPr>
+                <w:rFonts w:ascii="Calibri" w:eastAsia="Times New Roman" w:hAnsi="Calibri" w:cs="Times New Roman"/>
+                <w:color w:val="000000"/>
+              </w:rPr>
+              <w:t>Zac</w:t>
+            </w:r>
+            <w:proofErr w:type="spellEnd"/>
+            <w:r>
+              <w:rPr>
+                <w:rFonts w:ascii="Calibri" w:eastAsia="Times New Roman" w:hAnsi="Calibri" w:cs="Times New Roman"/>
+                <w:color w:val="000000"/>
+              </w:rPr>
+              <w:t xml:space="preserve"> Hawkins</w:t>
             </w:r>
           </w:p>
         </w:tc>
@@ -242,7 +262,7 @@
                 <w:rFonts w:ascii="Calibri" w:eastAsia="Times New Roman" w:hAnsi="Calibri" w:cs="Times New Roman"/>
                 <w:color w:val="000000"/>
               </w:rPr>
-              <w:t>July 4, 1776</w:t>
+              <w:t>January 31, 2014</w:t>
             </w:r>
           </w:p>
         </w:tc>
@@ -300,7 +320,7 @@
                 <w:rFonts w:ascii="Calibri" w:eastAsia="Times New Roman" w:hAnsi="Calibri" w:cs="Times New Roman"/>
                 <w:color w:val="000000"/>
               </w:rPr>
-              <w:t>A device that can scramble eggs without having to crack them into a bowl.</w:t>
+              <w:t>A landing system that can guide a vehicle using IR LEDs within 1 inch of a target.</w:t>
             </w:r>
           </w:p>
         </w:tc>
@@ -402,7 +422,16 @@
                 <w:rFonts w:ascii="Calibri" w:eastAsia="Times New Roman" w:hAnsi="Calibri" w:cs="Times New Roman"/>
                 <w:color w:val="000000"/>
               </w:rPr>
-              <w:t>Construct a simple prototype using toothpicks and a drill driver that can scramble an egg without cracking it open.</w:t>
+              <w:t>Build a working prototype of IR module and use to mimic loiter behavior</w:t>
+            </w:r>
+            <w:bookmarkStart w:id="0" w:name="_GoBack"/>
+            <w:bookmarkEnd w:id="0"/>
+            <w:r>
+              <w:rPr>
+                <w:rFonts w:ascii="Calibri" w:eastAsia="Times New Roman" w:hAnsi="Calibri" w:cs="Times New Roman"/>
+                <w:color w:val="000000"/>
+              </w:rPr>
+              <w:t xml:space="preserve"> over LED station</w:t>
             </w:r>
           </w:p>
         </w:tc>
@@ -1686,8 +1715,6 @@
             <w:r>
               <w:t>90</w:t>
             </w:r>
-            <w:bookmarkStart w:id="0" w:name="_GoBack"/>
-            <w:bookmarkEnd w:id="0"/>
           </w:p>
         </w:tc>
       </w:tr>
@@ -4198,38 +4225,6 @@
     <w:p>
       <w:pPr>
         <w:spacing w:after="0" w:line="240" w:lineRule="auto"/>
-      </w:pPr>
-      <w:r>
-        <w:rPr>
-          <w:vertAlign w:val="superscript"/>
-        </w:rPr>
-        <w:t>3</w:t>
-      </w:r>
-      <w:r>
-        <w:t>Add</w:t>
-      </w:r>
-      <w:r>
-        <w:t>/Delete</w:t>
-      </w:r>
-      <w:r>
-        <w:t xml:space="preserve"> T</w:t>
-      </w:r>
-      <w:r>
-        <w:t>ask</w:t>
-      </w:r>
-      <w:r>
-        <w:t xml:space="preserve"> columns</w:t>
-      </w:r>
-      <w:r>
-        <w:t xml:space="preserve"> and Name rows</w:t>
-      </w:r>
-      <w:r>
-        <w:t xml:space="preserve"> as needed.  </w:t>
-      </w:r>
-    </w:p>
-    <w:p>
-      <w:pPr>
-        <w:spacing w:after="0" w:line="240" w:lineRule="auto"/>
         <w:rPr>
           <w:rFonts w:ascii="Arial" w:eastAsia="Times New Roman" w:hAnsi="Arial" w:cs="Arial"/>
           <w:b/>
@@ -4238,10 +4233,7 @@
           <w:szCs w:val="20"/>
         </w:rPr>
       </w:pPr>
-    </w:p>
-    <w:p>
-      <w:pPr>
-        <w:spacing w:after="0" w:line="240" w:lineRule="auto"/>
+      <w:r>
         <w:rPr>
           <w:rFonts w:ascii="Arial" w:eastAsia="Times New Roman" w:hAnsi="Arial" w:cs="Arial"/>
           <w:b/>
@@ -4249,6 +4241,113 @@
           <w:sz w:val="20"/>
           <w:szCs w:val="20"/>
         </w:rPr>
+        <w:t>Accomplishments since last status report:</w:t>
+      </w:r>
+    </w:p>
+    <w:p>
+      <w:pPr>
+        <w:spacing w:after="0" w:line="240" w:lineRule="auto"/>
+        <w:rPr>
+          <w:u w:val="single"/>
+        </w:rPr>
+      </w:pPr>
+    </w:p>
+    <w:p>
+      <w:pPr>
+        <w:pStyle w:val="ListParagraph"/>
+        <w:numPr>
+          <w:ilvl w:val="0"/>
+          <w:numId w:val="1"/>
+        </w:numPr>
+        <w:spacing w:after="0" w:line="240" w:lineRule="auto"/>
+      </w:pPr>
+      <w:r>
+        <w:t xml:space="preserve">Custom </w:t>
+      </w:r>
+      <w:proofErr w:type="spellStart"/>
+      <w:r>
+        <w:t>ArduPilot</w:t>
+      </w:r>
+      <w:proofErr w:type="spellEnd"/>
+      <w:r>
+        <w:t xml:space="preserve"> code can be written and compiles without error, but remains untested.  The control structure has been updated to reflect a potential input switch to move the position error source from the GPS module to a custom-built IR module. </w:t>
+      </w:r>
+    </w:p>
+    <w:p>
+      <w:pPr>
+        <w:pStyle w:val="ListParagraph"/>
+        <w:numPr>
+          <w:ilvl w:val="0"/>
+          <w:numId w:val="1"/>
+        </w:numPr>
+        <w:spacing w:after="0" w:line="240" w:lineRule="auto"/>
+      </w:pPr>
+      <w:r>
+        <w:t>The IR camera that will be used for guidance can now plot 3-dimensional locations.  A script interfaces the camera to MATLAB to translate the input data to a real-time plot in 3D.</w:t>
+      </w:r>
+    </w:p>
+    <w:p>
+      <w:pPr>
+        <w:pStyle w:val="ListParagraph"/>
+        <w:numPr>
+          <w:ilvl w:val="0"/>
+          <w:numId w:val="1"/>
+        </w:numPr>
+        <w:spacing w:after="0" w:line="240" w:lineRule="auto"/>
+      </w:pPr>
+      <w:r>
+        <w:t xml:space="preserve">The </w:t>
+      </w:r>
+      <w:proofErr w:type="spellStart"/>
+      <w:r>
+        <w:t>quadcopter</w:t>
+      </w:r>
+      <w:proofErr w:type="spellEnd"/>
+      <w:r>
+        <w:t xml:space="preserve"> communicates with its flight planner using a command protocol called </w:t>
+      </w:r>
+      <w:proofErr w:type="spellStart"/>
+      <w:r>
+        <w:t>MAVlink</w:t>
+      </w:r>
+      <w:proofErr w:type="spellEnd"/>
+      <w:r>
+        <w:t xml:space="preserve">.  A python library has been installed to send and receive </w:t>
+      </w:r>
+      <w:proofErr w:type="spellStart"/>
+      <w:r>
+        <w:t>MAVlink</w:t>
+      </w:r>
+      <w:proofErr w:type="spellEnd"/>
+      <w:r>
+        <w:t xml:space="preserve"> commands from a PC/Mac.  Current “heartbeat” information is the only thing that has been read from the </w:t>
+      </w:r>
+      <w:proofErr w:type="spellStart"/>
+      <w:r>
+        <w:t>quadcopter</w:t>
+      </w:r>
+      <w:proofErr w:type="spellEnd"/>
+      <w:r>
+        <w:t xml:space="preserve"> to date.</w:t>
+      </w:r>
+    </w:p>
+    <w:p>
+      <w:pPr>
+        <w:pStyle w:val="ListParagraph"/>
+        <w:numPr>
+          <w:ilvl w:val="0"/>
+          <w:numId w:val="1"/>
+        </w:numPr>
+        <w:spacing w:after="0" w:line="240" w:lineRule="auto"/>
+      </w:pPr>
+      <w:r>
+        <w:t>An autopilot simulator has been installed on a Linux VM for testing purposes.  This will not help substantially in our actual landing testing, but may be of some use for simulating missions and verifying that the vehicle is switching flight modes correctly once the code is in place to do so.</w:t>
+      </w:r>
+    </w:p>
+    <w:p>
+      <w:pPr>
+        <w:pStyle w:val="ListParagraph"/>
+        <w:spacing w:after="0" w:line="240" w:lineRule="auto"/>
       </w:pPr>
     </w:p>
     <w:p>
@@ -4270,54 +4369,9 @@
           <w:sz w:val="20"/>
           <w:szCs w:val="20"/>
         </w:rPr>
-        <w:t>Accomplishments since last status report:</w:t>
-      </w:r>
-    </w:p>
-    <w:p>
-      <w:pPr>
-        <w:spacing w:after="0" w:line="240" w:lineRule="auto"/>
-        <w:rPr>
-          <w:b/>
-          <w:i/>
-        </w:rPr>
-      </w:pPr>
-    </w:p>
-    <w:p>
-      <w:pPr>
-        <w:spacing w:after="0" w:line="240" w:lineRule="auto"/>
-        <w:rPr>
-          <w:i/>
-        </w:rPr>
-      </w:pPr>
-      <w:r>
-        <w:rPr>
-          <w:i/>
-          <w:u w:val="single"/>
-        </w:rPr>
-        <w:t>A</w:t>
-      </w:r>
-      <w:r>
-        <w:rPr>
-          <w:i/>
-          <w:u w:val="single"/>
-        </w:rPr>
-        <w:t>ccomplishments</w:t>
-      </w:r>
-      <w:r>
-        <w:rPr>
-          <w:i/>
-        </w:rPr>
-        <w:t xml:space="preserve"> must have some deliverable form (e.g., it cannot be stated that “serial interface programming was learned”; rather, data demonstrating those concepts learned must be presented (e.g. a program that successfully sends a character to serial port is demonstrated).</w:t>
-      </w:r>
-    </w:p>
-    <w:p>
-      <w:pPr>
-        <w:spacing w:after="0" w:line="240" w:lineRule="auto"/>
-      </w:pPr>
-    </w:p>
-    <w:p>
-      <w:pPr>
-        <w:spacing w:after="0" w:line="240" w:lineRule="auto"/>
+        <w:t>Obstacles encountered since last status report</w:t>
+      </w:r>
+      <w:r>
         <w:rPr>
           <w:rFonts w:ascii="Arial" w:eastAsia="Times New Roman" w:hAnsi="Arial" w:cs="Arial"/>
           <w:b/>
@@ -4325,7 +4379,8 @@
           <w:sz w:val="20"/>
           <w:szCs w:val="20"/>
         </w:rPr>
-      </w:pPr>
+        <w:t xml:space="preserve"> </w:t>
+      </w:r>
       <w:r>
         <w:rPr>
           <w:rFonts w:ascii="Arial" w:eastAsia="Times New Roman" w:hAnsi="Arial" w:cs="Arial"/>
@@ -4334,8 +4389,9 @@
           <w:sz w:val="20"/>
           <w:szCs w:val="20"/>
         </w:rPr>
-        <w:t>Obstacles encountered since last status report</w:t>
-      </w:r>
+        <w:t xml:space="preserve">and actions to deal with </w:t>
+      </w:r>
+      <w:proofErr w:type="gramStart"/>
       <w:r>
         <w:rPr>
           <w:rFonts w:ascii="Arial" w:eastAsia="Times New Roman" w:hAnsi="Arial" w:cs="Arial"/>
@@ -4344,8 +4400,9 @@
           <w:sz w:val="20"/>
           <w:szCs w:val="20"/>
         </w:rPr>
-        <w:t xml:space="preserve"> </w:t>
-      </w:r>
+        <w:t>same</w:t>
+      </w:r>
+      <w:proofErr w:type="gramEnd"/>
       <w:r>
         <w:rPr>
           <w:rFonts w:ascii="Arial" w:eastAsia="Times New Roman" w:hAnsi="Arial" w:cs="Arial"/>
@@ -4354,9 +4411,17 @@
           <w:sz w:val="20"/>
           <w:szCs w:val="20"/>
         </w:rPr>
-        <w:t>and actions to deal with same</w:t>
-      </w:r>
-      <w:r>
+        <w:t>:</w:t>
+      </w:r>
+    </w:p>
+    <w:p>
+      <w:pPr>
+        <w:pStyle w:val="ListParagraph"/>
+        <w:numPr>
+          <w:ilvl w:val="0"/>
+          <w:numId w:val="1"/>
+        </w:numPr>
+        <w:spacing w:after="0" w:line="240" w:lineRule="auto"/>
         <w:rPr>
           <w:rFonts w:ascii="Arial" w:eastAsia="Times New Roman" w:hAnsi="Arial" w:cs="Arial"/>
           <w:b/>
@@ -4364,16 +4429,35 @@
           <w:sz w:val="20"/>
           <w:szCs w:val="20"/>
         </w:rPr>
-        <w:t>:</w:t>
+      </w:pPr>
+      <w:proofErr w:type="spellStart"/>
+      <w:r>
+        <w:rPr>
+          <w:rFonts w:ascii="Arial" w:eastAsia="Times New Roman" w:hAnsi="Arial" w:cs="Arial"/>
+          <w:bCs/>
+          <w:sz w:val="20"/>
+          <w:szCs w:val="20"/>
+        </w:rPr>
+        <w:t>Ardupilot</w:t>
+      </w:r>
+      <w:proofErr w:type="spellEnd"/>
+      <w:r>
+        <w:rPr>
+          <w:rFonts w:ascii="Arial" w:eastAsia="Times New Roman" w:hAnsi="Arial" w:cs="Arial"/>
+          <w:bCs/>
+          <w:sz w:val="20"/>
+          <w:szCs w:val="20"/>
+        </w:rPr>
+        <w:t xml:space="preserve"> codebase is difficult to read and develop.  Numerous resources have been located to assist in the development process, but the documentation is not comprehensive by any stretch of the word.  </w:t>
       </w:r>
     </w:p>
     <w:p>
       <w:pPr>
-        <w:spacing w:after="0" w:line="240" w:lineRule="auto"/>
-      </w:pPr>
-    </w:p>
-    <w:p>
-      <w:pPr>
+        <w:pStyle w:val="ListParagraph"/>
+        <w:numPr>
+          <w:ilvl w:val="0"/>
+          <w:numId w:val="1"/>
+        </w:numPr>
         <w:spacing w:after="0" w:line="240" w:lineRule="auto"/>
         <w:rPr>
           <w:rFonts w:ascii="Arial" w:eastAsia="Times New Roman" w:hAnsi="Arial" w:cs="Arial"/>
@@ -4383,6 +4467,55 @@
           <w:szCs w:val="20"/>
         </w:rPr>
       </w:pPr>
+      <w:r>
+        <w:rPr>
+          <w:rFonts w:ascii="Arial" w:eastAsia="Times New Roman" w:hAnsi="Arial" w:cs="Arial"/>
+          <w:bCs/>
+          <w:sz w:val="20"/>
+          <w:szCs w:val="20"/>
+        </w:rPr>
+        <w:t xml:space="preserve">Testing the </w:t>
+      </w:r>
+      <w:proofErr w:type="spellStart"/>
+      <w:r>
+        <w:rPr>
+          <w:rFonts w:ascii="Arial" w:eastAsia="Times New Roman" w:hAnsi="Arial" w:cs="Arial"/>
+          <w:bCs/>
+          <w:sz w:val="20"/>
+          <w:szCs w:val="20"/>
+        </w:rPr>
+        <w:t>quadcopter</w:t>
+      </w:r>
+      <w:proofErr w:type="spellEnd"/>
+      <w:r>
+        <w:rPr>
+          <w:rFonts w:ascii="Arial" w:eastAsia="Times New Roman" w:hAnsi="Arial" w:cs="Arial"/>
+          <w:bCs/>
+          <w:sz w:val="20"/>
+          <w:szCs w:val="20"/>
+        </w:rPr>
+        <w:t xml:space="preserve"> without it breaking something (itself or something around it) is going to be very difficult.  Preliminary APM mission planner testing had some unexpected results.  A testing procedure will need to be developed in-depth but as the implementation of the landing software is still not finalized, tests will be restricted to </w:t>
+      </w:r>
+      <w:proofErr w:type="spellStart"/>
+      <w:r>
+        <w:rPr>
+          <w:rFonts w:ascii="Arial" w:eastAsia="Times New Roman" w:hAnsi="Arial" w:cs="Arial"/>
+          <w:bCs/>
+          <w:sz w:val="20"/>
+          <w:szCs w:val="20"/>
+        </w:rPr>
+        <w:t>MAVlink</w:t>
+      </w:r>
+      <w:proofErr w:type="spellEnd"/>
+      <w:r>
+        <w:rPr>
+          <w:rFonts w:ascii="Arial" w:eastAsia="Times New Roman" w:hAnsi="Arial" w:cs="Arial"/>
+          <w:bCs/>
+          <w:sz w:val="20"/>
+          <w:szCs w:val="20"/>
+        </w:rPr>
+        <w:t xml:space="preserve"> parameter queries via USB cable.</w:t>
+      </w:r>
     </w:p>
     <w:p>
       <w:pPr>
@@ -4395,7 +4528,10 @@
           <w:szCs w:val="20"/>
         </w:rPr>
       </w:pPr>
-      <w:r>
+    </w:p>
+    <w:p>
+      <w:pPr>
+        <w:spacing w:after="0" w:line="240" w:lineRule="auto"/>
         <w:rPr>
           <w:rFonts w:ascii="Arial" w:eastAsia="Times New Roman" w:hAnsi="Arial" w:cs="Arial"/>
           <w:b/>
@@ -4403,8 +4539,7 @@
           <w:sz w:val="20"/>
           <w:szCs w:val="20"/>
         </w:rPr>
-        <w:t>Risks facing the project</w:t>
-      </w:r>
+      </w:pPr>
       <w:r>
         <w:rPr>
           <w:rFonts w:ascii="Arial" w:eastAsia="Times New Roman" w:hAnsi="Arial" w:cs="Arial"/>
@@ -4413,7 +4548,7 @@
           <w:sz w:val="20"/>
           <w:szCs w:val="20"/>
         </w:rPr>
-        <w:t xml:space="preserve"> and actions to deal with same</w:t>
+        <w:t>Risks facing the project</w:t>
       </w:r>
       <w:r>
         <w:rPr>
@@ -4423,12 +4558,10 @@
           <w:sz w:val="20"/>
           <w:szCs w:val="20"/>
         </w:rPr>
-        <w:t>:</w:t>
-      </w:r>
-    </w:p>
-    <w:p>
-      <w:pPr>
-        <w:spacing w:after="0" w:line="240" w:lineRule="auto"/>
+        <w:t xml:space="preserve"> and actions to deal with </w:t>
+      </w:r>
+      <w:proofErr w:type="gramStart"/>
+      <w:r>
         <w:rPr>
           <w:rFonts w:ascii="Arial" w:eastAsia="Times New Roman" w:hAnsi="Arial" w:cs="Arial"/>
           <w:b/>
@@ -4436,33 +4569,10 @@
           <w:sz w:val="20"/>
           <w:szCs w:val="20"/>
         </w:rPr>
-      </w:pPr>
-    </w:p>
-    <w:p>
-      <w:pPr>
-        <w:spacing w:after="0" w:line="240" w:lineRule="auto"/>
-        <w:rPr>
-          <w:rFonts w:ascii="Arial" w:eastAsia="Times New Roman" w:hAnsi="Arial" w:cs="Arial"/>
-          <w:bCs/>
-          <w:i/>
-          <w:sz w:val="20"/>
-          <w:szCs w:val="20"/>
-        </w:rPr>
-      </w:pPr>
-      <w:r>
-        <w:rPr>
-          <w:rFonts w:ascii="Arial" w:eastAsia="Times New Roman" w:hAnsi="Arial" w:cs="Arial"/>
-          <w:bCs/>
-          <w:i/>
-          <w:sz w:val="20"/>
-          <w:szCs w:val="20"/>
-        </w:rPr>
-        <w:t>Team members should review formal risk management concepts and incorporate those here.</w:t>
-      </w:r>
-    </w:p>
-    <w:p>
-      <w:pPr>
-        <w:spacing w:after="0" w:line="240" w:lineRule="auto"/>
+        <w:t>same</w:t>
+      </w:r>
+      <w:proofErr w:type="gramEnd"/>
+      <w:r>
         <w:rPr>
           <w:rFonts w:ascii="Arial" w:eastAsia="Times New Roman" w:hAnsi="Arial" w:cs="Arial"/>
           <w:b/>
@@ -4470,7 +4580,8 @@
           <w:sz w:val="20"/>
           <w:szCs w:val="20"/>
         </w:rPr>
-      </w:pPr>
+        <w:t>:</w:t>
+      </w:r>
     </w:p>
     <w:p>
       <w:pPr>
@@ -4483,7 +4594,141 @@
           <w:szCs w:val="20"/>
         </w:rPr>
       </w:pPr>
-      <w:r>
+    </w:p>
+    <w:p>
+      <w:pPr>
+        <w:pStyle w:val="ListParagraph"/>
+        <w:numPr>
+          <w:ilvl w:val="0"/>
+          <w:numId w:val="2"/>
+        </w:numPr>
+        <w:spacing w:after="0" w:line="240" w:lineRule="auto"/>
+        <w:rPr>
+          <w:rFonts w:ascii="Arial" w:eastAsia="Times New Roman" w:hAnsi="Arial" w:cs="Arial"/>
+          <w:bCs/>
+          <w:sz w:val="20"/>
+          <w:szCs w:val="20"/>
+        </w:rPr>
+      </w:pPr>
+      <w:r>
+        <w:rPr>
+          <w:rFonts w:ascii="Arial" w:eastAsia="Times New Roman" w:hAnsi="Arial" w:cs="Arial"/>
+          <w:bCs/>
+          <w:sz w:val="20"/>
+          <w:szCs w:val="20"/>
+        </w:rPr>
+        <w:t xml:space="preserve">We’re doing a significant code addition so we’re using the best software tools we know to maintain the modified </w:t>
+      </w:r>
+      <w:proofErr w:type="spellStart"/>
+      <w:r>
+        <w:rPr>
+          <w:rFonts w:ascii="Arial" w:eastAsia="Times New Roman" w:hAnsi="Arial" w:cs="Arial"/>
+          <w:bCs/>
+          <w:sz w:val="20"/>
+          <w:szCs w:val="20"/>
+        </w:rPr>
+        <w:t>Arducopter</w:t>
+      </w:r>
+      <w:proofErr w:type="spellEnd"/>
+      <w:r>
+        <w:rPr>
+          <w:rFonts w:ascii="Arial" w:eastAsia="Times New Roman" w:hAnsi="Arial" w:cs="Arial"/>
+          <w:bCs/>
+          <w:sz w:val="20"/>
+          <w:szCs w:val="20"/>
+        </w:rPr>
+        <w:t xml:space="preserve"> codebase.  Code checkout and change lists are a good way to mitigate the risk of a lot of wasted time editing code and fixing code that used to work.  </w:t>
+      </w:r>
+    </w:p>
+    <w:p>
+      <w:pPr>
+        <w:pStyle w:val="ListParagraph"/>
+        <w:numPr>
+          <w:ilvl w:val="0"/>
+          <w:numId w:val="2"/>
+        </w:numPr>
+        <w:spacing w:after="0" w:line="240" w:lineRule="auto"/>
+        <w:rPr>
+          <w:rFonts w:ascii="Arial" w:eastAsia="Times New Roman" w:hAnsi="Arial" w:cs="Arial"/>
+          <w:bCs/>
+          <w:sz w:val="20"/>
+          <w:szCs w:val="20"/>
+        </w:rPr>
+      </w:pPr>
+      <w:r>
+        <w:rPr>
+          <w:rFonts w:ascii="Arial" w:eastAsia="Times New Roman" w:hAnsi="Arial" w:cs="Arial"/>
+          <w:bCs/>
+          <w:sz w:val="20"/>
+          <w:szCs w:val="20"/>
+        </w:rPr>
+        <w:lastRenderedPageBreak/>
+        <w:t xml:space="preserve">Testing the </w:t>
+      </w:r>
+      <w:proofErr w:type="spellStart"/>
+      <w:r>
+        <w:rPr>
+          <w:rFonts w:ascii="Arial" w:eastAsia="Times New Roman" w:hAnsi="Arial" w:cs="Arial"/>
+          <w:bCs/>
+          <w:sz w:val="20"/>
+          <w:szCs w:val="20"/>
+        </w:rPr>
+        <w:t>quadcopter</w:t>
+      </w:r>
+      <w:proofErr w:type="spellEnd"/>
+      <w:r>
+        <w:rPr>
+          <w:rFonts w:ascii="Arial" w:eastAsia="Times New Roman" w:hAnsi="Arial" w:cs="Arial"/>
+          <w:bCs/>
+          <w:sz w:val="20"/>
+          <w:szCs w:val="20"/>
+        </w:rPr>
+        <w:t xml:space="preserve"> is dangerous, particularly since we’re adjusting the input of the stabilization controller.  We’re using as much simulation as we can, and then our test procedures are being designed to take advantage of the </w:t>
+      </w:r>
+      <w:proofErr w:type="spellStart"/>
+      <w:r>
+        <w:rPr>
+          <w:rFonts w:ascii="Arial" w:eastAsia="Times New Roman" w:hAnsi="Arial" w:cs="Arial"/>
+          <w:bCs/>
+          <w:sz w:val="20"/>
+          <w:szCs w:val="20"/>
+        </w:rPr>
+        <w:t>MAVlink</w:t>
+      </w:r>
+      <w:proofErr w:type="spellEnd"/>
+      <w:r>
+        <w:rPr>
+          <w:rFonts w:ascii="Arial" w:eastAsia="Times New Roman" w:hAnsi="Arial" w:cs="Arial"/>
+          <w:bCs/>
+          <w:sz w:val="20"/>
+          <w:szCs w:val="20"/>
+        </w:rPr>
+        <w:t xml:space="preserve"> protocol and mimicking flight to see the values that controller has updated without the spinning blades.  When we do fly, we’re going to fly in an open area with a tether to keep the </w:t>
+      </w:r>
+      <w:proofErr w:type="spellStart"/>
+      <w:r>
+        <w:rPr>
+          <w:rFonts w:ascii="Arial" w:eastAsia="Times New Roman" w:hAnsi="Arial" w:cs="Arial"/>
+          <w:bCs/>
+          <w:sz w:val="20"/>
+          <w:szCs w:val="20"/>
+        </w:rPr>
+        <w:t>quadcopter</w:t>
+      </w:r>
+      <w:proofErr w:type="spellEnd"/>
+      <w:r>
+        <w:rPr>
+          <w:rFonts w:ascii="Arial" w:eastAsia="Times New Roman" w:hAnsi="Arial" w:cs="Arial"/>
+          <w:bCs/>
+          <w:sz w:val="20"/>
+          <w:szCs w:val="20"/>
+        </w:rPr>
+        <w:t xml:space="preserve"> from flying away from us.</w:t>
+      </w:r>
+    </w:p>
+    <w:p>
+      <w:pPr>
+        <w:spacing w:after="0" w:line="240" w:lineRule="auto"/>
         <w:rPr>
           <w:rFonts w:ascii="Arial" w:eastAsia="Times New Roman" w:hAnsi="Arial" w:cs="Arial"/>
           <w:b/>
@@ -4491,8 +4736,7 @@
           <w:sz w:val="20"/>
           <w:szCs w:val="20"/>
         </w:rPr>
-        <w:t>Objectives for the next week:</w:t>
-      </w:r>
+      </w:pPr>
     </w:p>
     <w:p>
       <w:pPr>
@@ -4505,32 +4749,7 @@
           <w:szCs w:val="20"/>
         </w:rPr>
       </w:pPr>
-    </w:p>
-    <w:p>
-      <w:pPr>
-        <w:spacing w:after="0" w:line="240" w:lineRule="auto"/>
-        <w:rPr>
-          <w:rFonts w:ascii="Arial" w:eastAsia="Times New Roman" w:hAnsi="Arial" w:cs="Arial"/>
-          <w:bCs/>
-          <w:i/>
-          <w:sz w:val="20"/>
-          <w:szCs w:val="20"/>
-        </w:rPr>
-      </w:pPr>
-      <w:r>
-        <w:rPr>
-          <w:rFonts w:ascii="Arial" w:eastAsia="Times New Roman" w:hAnsi="Arial" w:cs="Arial"/>
-          <w:bCs/>
-          <w:i/>
-          <w:sz w:val="20"/>
-          <w:szCs w:val="20"/>
-        </w:rPr>
-        <w:t>Ideally, this week’s objectives will be next week’s accomplishments. Like accomplishments, these must be concrete and subject to physical demonstration.</w:t>
-      </w:r>
-    </w:p>
-    <w:p>
-      <w:pPr>
-        <w:spacing w:after="0" w:line="240" w:lineRule="auto"/>
+      <w:r>
         <w:rPr>
           <w:rFonts w:ascii="Arial" w:eastAsia="Times New Roman" w:hAnsi="Arial" w:cs="Arial"/>
           <w:b/>
@@ -4538,7 +4757,8 @@
           <w:sz w:val="20"/>
           <w:szCs w:val="20"/>
         </w:rPr>
-      </w:pPr>
+        <w:t>Objectives for the next week:</w:t>
+      </w:r>
     </w:p>
     <w:p>
       <w:pPr>
@@ -4551,7 +4771,216 @@
           <w:szCs w:val="20"/>
         </w:rPr>
       </w:pPr>
-      <w:r>
+    </w:p>
+    <w:p>
+      <w:pPr>
+        <w:pStyle w:val="ListParagraph"/>
+        <w:numPr>
+          <w:ilvl w:val="0"/>
+          <w:numId w:val="3"/>
+        </w:numPr>
+        <w:spacing w:after="0" w:line="240" w:lineRule="auto"/>
+        <w:rPr>
+          <w:rFonts w:ascii="Arial" w:eastAsia="Times New Roman" w:hAnsi="Arial" w:cs="Arial"/>
+          <w:bCs/>
+          <w:sz w:val="20"/>
+          <w:szCs w:val="20"/>
+        </w:rPr>
+      </w:pPr>
+      <w:r>
+        <w:rPr>
+          <w:rFonts w:ascii="Arial" w:eastAsia="Times New Roman" w:hAnsi="Arial" w:cs="Arial"/>
+          <w:bCs/>
+          <w:sz w:val="20"/>
+          <w:szCs w:val="20"/>
+        </w:rPr>
+        <w:t xml:space="preserve">Establish a good test procedure using </w:t>
+      </w:r>
+      <w:proofErr w:type="spellStart"/>
+      <w:r>
+        <w:rPr>
+          <w:rFonts w:ascii="Arial" w:eastAsia="Times New Roman" w:hAnsi="Arial" w:cs="Arial"/>
+          <w:bCs/>
+          <w:sz w:val="20"/>
+          <w:szCs w:val="20"/>
+        </w:rPr>
+        <w:t>MAVlink</w:t>
+      </w:r>
+      <w:proofErr w:type="spellEnd"/>
+      <w:r>
+        <w:rPr>
+          <w:rFonts w:ascii="Arial" w:eastAsia="Times New Roman" w:hAnsi="Arial" w:cs="Arial"/>
+          <w:bCs/>
+          <w:sz w:val="20"/>
+          <w:szCs w:val="20"/>
+        </w:rPr>
+        <w:t xml:space="preserve"> commands so that we can test the software we’ve created without breaking our </w:t>
+      </w:r>
+      <w:proofErr w:type="spellStart"/>
+      <w:r>
+        <w:rPr>
+          <w:rFonts w:ascii="Arial" w:eastAsia="Times New Roman" w:hAnsi="Arial" w:cs="Arial"/>
+          <w:bCs/>
+          <w:sz w:val="20"/>
+          <w:szCs w:val="20"/>
+        </w:rPr>
+        <w:t>quadcopter</w:t>
+      </w:r>
+      <w:proofErr w:type="spellEnd"/>
+      <w:r>
+        <w:rPr>
+          <w:rFonts w:ascii="Arial" w:eastAsia="Times New Roman" w:hAnsi="Arial" w:cs="Arial"/>
+          <w:bCs/>
+          <w:sz w:val="20"/>
+          <w:szCs w:val="20"/>
+        </w:rPr>
+        <w:t>.  Python will be used for direct debug communication via USB.</w:t>
+      </w:r>
+    </w:p>
+    <w:p>
+      <w:pPr>
+        <w:pStyle w:val="ListParagraph"/>
+        <w:numPr>
+          <w:ilvl w:val="0"/>
+          <w:numId w:val="3"/>
+        </w:numPr>
+        <w:spacing w:after="0" w:line="240" w:lineRule="auto"/>
+        <w:rPr>
+          <w:rFonts w:ascii="Arial" w:eastAsia="Times New Roman" w:hAnsi="Arial" w:cs="Arial"/>
+          <w:bCs/>
+          <w:sz w:val="20"/>
+          <w:szCs w:val="20"/>
+        </w:rPr>
+      </w:pPr>
+      <w:r>
+        <w:rPr>
+          <w:rFonts w:ascii="Arial" w:eastAsia="Times New Roman" w:hAnsi="Arial" w:cs="Arial"/>
+          <w:bCs/>
+          <w:sz w:val="20"/>
+          <w:szCs w:val="20"/>
+        </w:rPr>
+        <w:t xml:space="preserve">Physically integrate the IR camera into the </w:t>
+      </w:r>
+      <w:proofErr w:type="spellStart"/>
+      <w:r>
+        <w:rPr>
+          <w:rFonts w:ascii="Arial" w:eastAsia="Times New Roman" w:hAnsi="Arial" w:cs="Arial"/>
+          <w:bCs/>
+          <w:sz w:val="20"/>
+          <w:szCs w:val="20"/>
+        </w:rPr>
+        <w:t>ArduCopter</w:t>
+      </w:r>
+      <w:proofErr w:type="spellEnd"/>
+      <w:r>
+        <w:rPr>
+          <w:rFonts w:ascii="Arial" w:eastAsia="Times New Roman" w:hAnsi="Arial" w:cs="Arial"/>
+          <w:bCs/>
+          <w:sz w:val="20"/>
+          <w:szCs w:val="20"/>
+        </w:rPr>
+        <w:t xml:space="preserve"> GPIO pins</w:t>
+      </w:r>
+    </w:p>
+    <w:p>
+      <w:pPr>
+        <w:pStyle w:val="ListParagraph"/>
+        <w:numPr>
+          <w:ilvl w:val="0"/>
+          <w:numId w:val="3"/>
+        </w:numPr>
+        <w:spacing w:after="0" w:line="240" w:lineRule="auto"/>
+        <w:rPr>
+          <w:rFonts w:ascii="Arial" w:eastAsia="Times New Roman" w:hAnsi="Arial" w:cs="Arial"/>
+          <w:bCs/>
+          <w:sz w:val="20"/>
+          <w:szCs w:val="20"/>
+        </w:rPr>
+      </w:pPr>
+      <w:r>
+        <w:rPr>
+          <w:rFonts w:ascii="Arial" w:eastAsia="Times New Roman" w:hAnsi="Arial" w:cs="Arial"/>
+          <w:bCs/>
+          <w:sz w:val="20"/>
+          <w:szCs w:val="20"/>
+        </w:rPr>
+        <w:t xml:space="preserve">Using the test setup in </w:t>
+      </w:r>
+      <w:proofErr w:type="spellStart"/>
+      <w:proofErr w:type="gramStart"/>
+      <w:r>
+        <w:rPr>
+          <w:rFonts w:ascii="Arial" w:eastAsia="Times New Roman" w:hAnsi="Arial" w:cs="Arial"/>
+          <w:bCs/>
+          <w:sz w:val="20"/>
+          <w:szCs w:val="20"/>
+        </w:rPr>
+        <w:t>MAVlink</w:t>
+      </w:r>
+      <w:proofErr w:type="spellEnd"/>
+      <w:r>
+        <w:rPr>
+          <w:rFonts w:ascii="Arial" w:eastAsia="Times New Roman" w:hAnsi="Arial" w:cs="Arial"/>
+          <w:bCs/>
+          <w:sz w:val="20"/>
+          <w:szCs w:val="20"/>
+        </w:rPr>
+        <w:t>,</w:t>
+      </w:r>
+      <w:proofErr w:type="gramEnd"/>
+      <w:r>
+        <w:rPr>
+          <w:rFonts w:ascii="Arial" w:eastAsia="Times New Roman" w:hAnsi="Arial" w:cs="Arial"/>
+          <w:bCs/>
+          <w:sz w:val="20"/>
+          <w:szCs w:val="20"/>
+        </w:rPr>
+        <w:t xml:space="preserve"> be able to switch the </w:t>
+      </w:r>
+      <w:proofErr w:type="spellStart"/>
+      <w:r>
+        <w:rPr>
+          <w:rFonts w:ascii="Arial" w:eastAsia="Times New Roman" w:hAnsi="Arial" w:cs="Arial"/>
+          <w:bCs/>
+          <w:sz w:val="20"/>
+          <w:szCs w:val="20"/>
+        </w:rPr>
+        <w:t>quadcopter</w:t>
+      </w:r>
+      <w:proofErr w:type="spellEnd"/>
+      <w:r>
+        <w:rPr>
+          <w:rFonts w:ascii="Arial" w:eastAsia="Times New Roman" w:hAnsi="Arial" w:cs="Arial"/>
+          <w:bCs/>
+          <w:sz w:val="20"/>
+          <w:szCs w:val="20"/>
+        </w:rPr>
+        <w:t xml:space="preserve"> into our custom flight mode and see the results via a </w:t>
+      </w:r>
+      <w:proofErr w:type="spellStart"/>
+      <w:r>
+        <w:rPr>
+          <w:rFonts w:ascii="Arial" w:eastAsia="Times New Roman" w:hAnsi="Arial" w:cs="Arial"/>
+          <w:bCs/>
+          <w:sz w:val="20"/>
+          <w:szCs w:val="20"/>
+        </w:rPr>
+        <w:t>MAVlink</w:t>
+      </w:r>
+      <w:proofErr w:type="spellEnd"/>
+      <w:r>
+        <w:rPr>
+          <w:rFonts w:ascii="Arial" w:eastAsia="Times New Roman" w:hAnsi="Arial" w:cs="Arial"/>
+          <w:bCs/>
+          <w:sz w:val="20"/>
+          <w:szCs w:val="20"/>
+        </w:rPr>
+        <w:t xml:space="preserve"> query. </w:t>
+      </w:r>
+    </w:p>
+    <w:p>
+      <w:pPr>
+        <w:spacing w:after="0" w:line="240" w:lineRule="auto"/>
         <w:rPr>
           <w:rFonts w:ascii="Arial" w:eastAsia="Times New Roman" w:hAnsi="Arial" w:cs="Arial"/>
           <w:b/>
@@ -4559,49 +4988,11 @@
           <w:sz w:val="20"/>
           <w:szCs w:val="20"/>
         </w:rPr>
-        <w:t>Notes:</w:t>
-      </w:r>
-      <w:r>
-        <w:rPr>
-          <w:rFonts w:ascii="Arial" w:eastAsia="Times New Roman" w:hAnsi="Arial" w:cs="Arial"/>
-          <w:b/>
-          <w:bCs/>
-          <w:sz w:val="20"/>
-          <w:szCs w:val="20"/>
-        </w:rPr>
-        <w:t xml:space="preserve"> </w:t>
-      </w:r>
-      <w:r>
-        <w:rPr>
-          <w:rFonts w:ascii="Arial" w:eastAsia="Times New Roman" w:hAnsi="Arial" w:cs="Arial"/>
-          <w:bCs/>
-          <w:i/>
-          <w:sz w:val="20"/>
-          <w:szCs w:val="20"/>
-        </w:rPr>
-        <w:t>Limit to at most one additional page</w:t>
-      </w:r>
-      <w:r>
-        <w:rPr>
-          <w:rFonts w:ascii="Arial" w:eastAsia="Times New Roman" w:hAnsi="Arial" w:cs="Arial"/>
-          <w:bCs/>
-          <w:i/>
-          <w:sz w:val="20"/>
-          <w:szCs w:val="20"/>
-        </w:rPr>
-        <w:t>.</w:t>
-      </w:r>
+      </w:pPr>
     </w:p>
     <w:p>
       <w:pPr>
         <w:spacing w:after="0" w:line="240" w:lineRule="auto"/>
-        <w:rPr>
-          <w:rFonts w:ascii="Arial" w:eastAsia="Times New Roman" w:hAnsi="Arial" w:cs="Arial"/>
-          <w:b/>
-          <w:bCs/>
-          <w:sz w:val="20"/>
-          <w:szCs w:val="20"/>
-        </w:rPr>
       </w:pPr>
     </w:p>
     <w:p>
@@ -4637,8 +5028,358 @@
 </w:document>
 </file>
 
+<file path=word/numbering.xml><?xml version="1.0" encoding="utf-8"?>
+<w:numbering xmlns:wpc="http://schemas.microsoft.com/office/word/2010/wordprocessingCanvas" xmlns:mo="http://schemas.microsoft.com/office/mac/office/2008/main" xmlns:mc="http://schemas.openxmlformats.org/markup-compatibility/2006" xmlns:mv="urn:schemas-microsoft-com:mac:vml" xmlns:o="urn:schemas-microsoft-com:office:office" xmlns:r="http://schemas.openxmlformats.org/officeDocument/2006/relationships" xmlns:m="http://schemas.openxmlformats.org/officeDocument/2006/math" xmlns:v="urn:schemas-microsoft-com:vml" xmlns:wp14="http://schemas.microsoft.com/office/word/2010/wordprocessingDrawing" xmlns:wp="http://schemas.openxmlformats.org/drawingml/2006/wordprocessingDrawing" xmlns:w10="urn:schemas-microsoft-com:office:word" xmlns:w="http://schemas.openxmlformats.org/wordprocessingml/2006/main" xmlns:w14="http://schemas.microsoft.com/office/word/2010/wordml" xmlns:wpg="http://schemas.microsoft.com/office/word/2010/wordprocessingGroup" xmlns:wpi="http://schemas.microsoft.com/office/word/2010/wordprocessingInk" xmlns:wne="http://schemas.microsoft.com/office/word/2006/wordml" xmlns:wps="http://schemas.microsoft.com/office/word/2010/wordprocessingShape" mc:Ignorable="w14 wp14">
+  <w:abstractNum w:abstractNumId="0">
+    <w:nsid w:val="0EEF1B44"/>
+    <w:multiLevelType w:val="hybridMultilevel"/>
+    <w:tmpl w:val="6EF41134"/>
+    <w:lvl w:ilvl="0" w:tplc="24869808">
+      <w:numFmt w:val="bullet"/>
+      <w:lvlText w:val="-"/>
+      <w:lvlJc w:val="left"/>
+      <w:pPr>
+        <w:ind w:left="720" w:hanging="360"/>
+      </w:pPr>
+      <w:rPr>
+        <w:rFonts w:ascii="Calibri" w:eastAsiaTheme="minorHAnsi" w:hAnsi="Calibri" w:cstheme="minorBidi" w:hint="default"/>
+      </w:rPr>
+    </w:lvl>
+    <w:lvl w:ilvl="1" w:tplc="04090003" w:tentative="1">
+      <w:start w:val="1"/>
+      <w:numFmt w:val="bullet"/>
+      <w:lvlText w:val="o"/>
+      <w:lvlJc w:val="left"/>
+      <w:pPr>
+        <w:ind w:left="1440" w:hanging="360"/>
+      </w:pPr>
+      <w:rPr>
+        <w:rFonts w:ascii="Courier New" w:hAnsi="Courier New" w:hint="default"/>
+      </w:rPr>
+    </w:lvl>
+    <w:lvl w:ilvl="2" w:tplc="04090005" w:tentative="1">
+      <w:start w:val="1"/>
+      <w:numFmt w:val="bullet"/>
+      <w:lvlText w:val=""/>
+      <w:lvlJc w:val="left"/>
+      <w:pPr>
+        <w:ind w:left="2160" w:hanging="360"/>
+      </w:pPr>
+      <w:rPr>
+        <w:rFonts w:ascii="Wingdings" w:hAnsi="Wingdings" w:hint="default"/>
+      </w:rPr>
+    </w:lvl>
+    <w:lvl w:ilvl="3" w:tplc="04090001" w:tentative="1">
+      <w:start w:val="1"/>
+      <w:numFmt w:val="bullet"/>
+      <w:lvlText w:val=""/>
+      <w:lvlJc w:val="left"/>
+      <w:pPr>
+        <w:ind w:left="2880" w:hanging="360"/>
+      </w:pPr>
+      <w:rPr>
+        <w:rFonts w:ascii="Symbol" w:hAnsi="Symbol" w:hint="default"/>
+      </w:rPr>
+    </w:lvl>
+    <w:lvl w:ilvl="4" w:tplc="04090003" w:tentative="1">
+      <w:start w:val="1"/>
+      <w:numFmt w:val="bullet"/>
+      <w:lvlText w:val="o"/>
+      <w:lvlJc w:val="left"/>
+      <w:pPr>
+        <w:ind w:left="3600" w:hanging="360"/>
+      </w:pPr>
+      <w:rPr>
+        <w:rFonts w:ascii="Courier New" w:hAnsi="Courier New" w:hint="default"/>
+      </w:rPr>
+    </w:lvl>
+    <w:lvl w:ilvl="5" w:tplc="04090005" w:tentative="1">
+      <w:start w:val="1"/>
+      <w:numFmt w:val="bullet"/>
+      <w:lvlText w:val=""/>
+      <w:lvlJc w:val="left"/>
+      <w:pPr>
+        <w:ind w:left="4320" w:hanging="360"/>
+      </w:pPr>
+      <w:rPr>
+        <w:rFonts w:ascii="Wingdings" w:hAnsi="Wingdings" w:hint="default"/>
+      </w:rPr>
+    </w:lvl>
+    <w:lvl w:ilvl="6" w:tplc="04090001" w:tentative="1">
+      <w:start w:val="1"/>
+      <w:numFmt w:val="bullet"/>
+      <w:lvlText w:val=""/>
+      <w:lvlJc w:val="left"/>
+      <w:pPr>
+        <w:ind w:left="5040" w:hanging="360"/>
+      </w:pPr>
+      <w:rPr>
+        <w:rFonts w:ascii="Symbol" w:hAnsi="Symbol" w:hint="default"/>
+      </w:rPr>
+    </w:lvl>
+    <w:lvl w:ilvl="7" w:tplc="04090003" w:tentative="1">
+      <w:start w:val="1"/>
+      <w:numFmt w:val="bullet"/>
+      <w:lvlText w:val="o"/>
+      <w:lvlJc w:val="left"/>
+      <w:pPr>
+        <w:ind w:left="5760" w:hanging="360"/>
+      </w:pPr>
+      <w:rPr>
+        <w:rFonts w:ascii="Courier New" w:hAnsi="Courier New" w:hint="default"/>
+      </w:rPr>
+    </w:lvl>
+    <w:lvl w:ilvl="8" w:tplc="04090005" w:tentative="1">
+      <w:start w:val="1"/>
+      <w:numFmt w:val="bullet"/>
+      <w:lvlText w:val=""/>
+      <w:lvlJc w:val="left"/>
+      <w:pPr>
+        <w:ind w:left="6480" w:hanging="360"/>
+      </w:pPr>
+      <w:rPr>
+        <w:rFonts w:ascii="Wingdings" w:hAnsi="Wingdings" w:hint="default"/>
+      </w:rPr>
+    </w:lvl>
+  </w:abstractNum>
+  <w:abstractNum w:abstractNumId="1">
+    <w:nsid w:val="58EA45CB"/>
+    <w:multiLevelType w:val="hybridMultilevel"/>
+    <w:tmpl w:val="E0F00694"/>
+    <w:lvl w:ilvl="0" w:tplc="24869808">
+      <w:numFmt w:val="bullet"/>
+      <w:lvlText w:val="-"/>
+      <w:lvlJc w:val="left"/>
+      <w:pPr>
+        <w:ind w:left="720" w:hanging="360"/>
+      </w:pPr>
+      <w:rPr>
+        <w:rFonts w:ascii="Calibri" w:eastAsiaTheme="minorHAnsi" w:hAnsi="Calibri" w:cstheme="minorBidi" w:hint="default"/>
+      </w:rPr>
+    </w:lvl>
+    <w:lvl w:ilvl="1" w:tplc="04090003" w:tentative="1">
+      <w:start w:val="1"/>
+      <w:numFmt w:val="bullet"/>
+      <w:lvlText w:val="o"/>
+      <w:lvlJc w:val="left"/>
+      <w:pPr>
+        <w:ind w:left="1440" w:hanging="360"/>
+      </w:pPr>
+      <w:rPr>
+        <w:rFonts w:ascii="Courier New" w:hAnsi="Courier New" w:cs="Courier New" w:hint="default"/>
+      </w:rPr>
+    </w:lvl>
+    <w:lvl w:ilvl="2" w:tplc="04090005" w:tentative="1">
+      <w:start w:val="1"/>
+      <w:numFmt w:val="bullet"/>
+      <w:lvlText w:val=""/>
+      <w:lvlJc w:val="left"/>
+      <w:pPr>
+        <w:ind w:left="2160" w:hanging="360"/>
+      </w:pPr>
+      <w:rPr>
+        <w:rFonts w:ascii="Wingdings" w:hAnsi="Wingdings" w:hint="default"/>
+      </w:rPr>
+    </w:lvl>
+    <w:lvl w:ilvl="3" w:tplc="04090001" w:tentative="1">
+      <w:start w:val="1"/>
+      <w:numFmt w:val="bullet"/>
+      <w:lvlText w:val=""/>
+      <w:lvlJc w:val="left"/>
+      <w:pPr>
+        <w:ind w:left="2880" w:hanging="360"/>
+      </w:pPr>
+      <w:rPr>
+        <w:rFonts w:ascii="Symbol" w:hAnsi="Symbol" w:hint="default"/>
+      </w:rPr>
+    </w:lvl>
+    <w:lvl w:ilvl="4" w:tplc="04090003" w:tentative="1">
+      <w:start w:val="1"/>
+      <w:numFmt w:val="bullet"/>
+      <w:lvlText w:val="o"/>
+      <w:lvlJc w:val="left"/>
+      <w:pPr>
+        <w:ind w:left="3600" w:hanging="360"/>
+      </w:pPr>
+      <w:rPr>
+        <w:rFonts w:ascii="Courier New" w:hAnsi="Courier New" w:cs="Courier New" w:hint="default"/>
+      </w:rPr>
+    </w:lvl>
+    <w:lvl w:ilvl="5" w:tplc="04090005" w:tentative="1">
+      <w:start w:val="1"/>
+      <w:numFmt w:val="bullet"/>
+      <w:lvlText w:val=""/>
+      <w:lvlJc w:val="left"/>
+      <w:pPr>
+        <w:ind w:left="4320" w:hanging="360"/>
+      </w:pPr>
+      <w:rPr>
+        <w:rFonts w:ascii="Wingdings" w:hAnsi="Wingdings" w:hint="default"/>
+      </w:rPr>
+    </w:lvl>
+    <w:lvl w:ilvl="6" w:tplc="04090001" w:tentative="1">
+      <w:start w:val="1"/>
+      <w:numFmt w:val="bullet"/>
+      <w:lvlText w:val=""/>
+      <w:lvlJc w:val="left"/>
+      <w:pPr>
+        <w:ind w:left="5040" w:hanging="360"/>
+      </w:pPr>
+      <w:rPr>
+        <w:rFonts w:ascii="Symbol" w:hAnsi="Symbol" w:hint="default"/>
+      </w:rPr>
+    </w:lvl>
+    <w:lvl w:ilvl="7" w:tplc="04090003" w:tentative="1">
+      <w:start w:val="1"/>
+      <w:numFmt w:val="bullet"/>
+      <w:lvlText w:val="o"/>
+      <w:lvlJc w:val="left"/>
+      <w:pPr>
+        <w:ind w:left="5760" w:hanging="360"/>
+      </w:pPr>
+      <w:rPr>
+        <w:rFonts w:ascii="Courier New" w:hAnsi="Courier New" w:cs="Courier New" w:hint="default"/>
+      </w:rPr>
+    </w:lvl>
+    <w:lvl w:ilvl="8" w:tplc="04090005" w:tentative="1">
+      <w:start w:val="1"/>
+      <w:numFmt w:val="bullet"/>
+      <w:lvlText w:val=""/>
+      <w:lvlJc w:val="left"/>
+      <w:pPr>
+        <w:ind w:left="6480" w:hanging="360"/>
+      </w:pPr>
+      <w:rPr>
+        <w:rFonts w:ascii="Wingdings" w:hAnsi="Wingdings" w:hint="default"/>
+      </w:rPr>
+    </w:lvl>
+  </w:abstractNum>
+  <w:abstractNum w:abstractNumId="2">
+    <w:nsid w:val="7F9E3364"/>
+    <w:multiLevelType w:val="hybridMultilevel"/>
+    <w:tmpl w:val="682A77DC"/>
+    <w:lvl w:ilvl="0" w:tplc="24869808">
+      <w:numFmt w:val="bullet"/>
+      <w:lvlText w:val="-"/>
+      <w:lvlJc w:val="left"/>
+      <w:pPr>
+        <w:ind w:left="720" w:hanging="360"/>
+      </w:pPr>
+      <w:rPr>
+        <w:rFonts w:ascii="Calibri" w:eastAsiaTheme="minorHAnsi" w:hAnsi="Calibri" w:cstheme="minorBidi" w:hint="default"/>
+      </w:rPr>
+    </w:lvl>
+    <w:lvl w:ilvl="1" w:tplc="04090003" w:tentative="1">
+      <w:start w:val="1"/>
+      <w:numFmt w:val="bullet"/>
+      <w:lvlText w:val="o"/>
+      <w:lvlJc w:val="left"/>
+      <w:pPr>
+        <w:ind w:left="1440" w:hanging="360"/>
+      </w:pPr>
+      <w:rPr>
+        <w:rFonts w:ascii="Courier New" w:hAnsi="Courier New" w:hint="default"/>
+      </w:rPr>
+    </w:lvl>
+    <w:lvl w:ilvl="2" w:tplc="04090005" w:tentative="1">
+      <w:start w:val="1"/>
+      <w:numFmt w:val="bullet"/>
+      <w:lvlText w:val=""/>
+      <w:lvlJc w:val="left"/>
+      <w:pPr>
+        <w:ind w:left="2160" w:hanging="360"/>
+      </w:pPr>
+      <w:rPr>
+        <w:rFonts w:ascii="Wingdings" w:hAnsi="Wingdings" w:hint="default"/>
+      </w:rPr>
+    </w:lvl>
+    <w:lvl w:ilvl="3" w:tplc="04090001" w:tentative="1">
+      <w:start w:val="1"/>
+      <w:numFmt w:val="bullet"/>
+      <w:lvlText w:val=""/>
+      <w:lvlJc w:val="left"/>
+      <w:pPr>
+        <w:ind w:left="2880" w:hanging="360"/>
+      </w:pPr>
+      <w:rPr>
+        <w:rFonts w:ascii="Symbol" w:hAnsi="Symbol" w:hint="default"/>
+      </w:rPr>
+    </w:lvl>
+    <w:lvl w:ilvl="4" w:tplc="04090003" w:tentative="1">
+      <w:start w:val="1"/>
+      <w:numFmt w:val="bullet"/>
+      <w:lvlText w:val="o"/>
+      <w:lvlJc w:val="left"/>
+      <w:pPr>
+        <w:ind w:left="3600" w:hanging="360"/>
+      </w:pPr>
+      <w:rPr>
+        <w:rFonts w:ascii="Courier New" w:hAnsi="Courier New" w:hint="default"/>
+      </w:rPr>
+    </w:lvl>
+    <w:lvl w:ilvl="5" w:tplc="04090005" w:tentative="1">
+      <w:start w:val="1"/>
+      <w:numFmt w:val="bullet"/>
+      <w:lvlText w:val=""/>
+      <w:lvlJc w:val="left"/>
+      <w:pPr>
+        <w:ind w:left="4320" w:hanging="360"/>
+      </w:pPr>
+      <w:rPr>
+        <w:rFonts w:ascii="Wingdings" w:hAnsi="Wingdings" w:hint="default"/>
+      </w:rPr>
+    </w:lvl>
+    <w:lvl w:ilvl="6" w:tplc="04090001" w:tentative="1">
+      <w:start w:val="1"/>
+      <w:numFmt w:val="bullet"/>
+      <w:lvlText w:val=""/>
+      <w:lvlJc w:val="left"/>
+      <w:pPr>
+        <w:ind w:left="5040" w:hanging="360"/>
+      </w:pPr>
+      <w:rPr>
+        <w:rFonts w:ascii="Symbol" w:hAnsi="Symbol" w:hint="default"/>
+      </w:rPr>
+    </w:lvl>
+    <w:lvl w:ilvl="7" w:tplc="04090003" w:tentative="1">
+      <w:start w:val="1"/>
+      <w:numFmt w:val="bullet"/>
+      <w:lvlText w:val="o"/>
+      <w:lvlJc w:val="left"/>
+      <w:pPr>
+        <w:ind w:left="5760" w:hanging="360"/>
+      </w:pPr>
+      <w:rPr>
+        <w:rFonts w:ascii="Courier New" w:hAnsi="Courier New" w:hint="default"/>
+      </w:rPr>
+    </w:lvl>
+    <w:lvl w:ilvl="8" w:tplc="04090005" w:tentative="1">
+      <w:start w:val="1"/>
+      <w:numFmt w:val="bullet"/>
+      <w:lvlText w:val=""/>
+      <w:lvlJc w:val="left"/>
+      <w:pPr>
+        <w:ind w:left="6480" w:hanging="360"/>
+      </w:pPr>
+      <w:rPr>
+        <w:rFonts w:ascii="Wingdings" w:hAnsi="Wingdings" w:hint="default"/>
+      </w:rPr>
+    </w:lvl>
+  </w:abstractNum>
+  <w:num w:numId="1">
+    <w:abstractNumId w:val="1"/>
+  </w:num>
+  <w:num w:numId="2">
+    <w:abstractNumId w:val="0"/>
+  </w:num>
+  <w:num w:numId="3">
+    <w:abstractNumId w:val="2"/>
+  </w:num>
+</w:numbering>
+</file>
+
 <file path=word/styles.xml><?xml version="1.0" encoding="utf-8"?>
-<w:styles xmlns:mc="http://schemas.openxmlformats.org/markup-compatibility/2006" xmlns:r="http://schemas.openxmlformats.org/officeDocument/2006/relationships" xmlns:w="http://schemas.openxmlformats.org/wordprocessingml/2006/main" xmlns:w14="http://schemas.microsoft.com/office/word/2010/wordml" xmlns:w15="http://schemas.microsoft.com/office/word/2012/wordml" mc:Ignorable="w14 w15">
+<w:styles xmlns:mc="http://schemas.openxmlformats.org/markup-compatibility/2006" xmlns:r="http://schemas.openxmlformats.org/officeDocument/2006/relationships" xmlns:w="http://schemas.openxmlformats.org/wordprocessingml/2006/main" xmlns:w14="http://schemas.microsoft.com/office/word/2010/wordml" mc:Ignorable="w14">
   <w:docDefaults>
     <w:rPrDefault>
       <w:rPr>
@@ -4654,369 +5395,153 @@
       </w:pPr>
     </w:pPrDefault>
   </w:docDefaults>
-  <w:latentStyles w:defLockedState="0" w:defUIPriority="99" w:defSemiHidden="0" w:defUnhideWhenUsed="0" w:defQFormat="0" w:count="371">
-    <w:lsdException w:name="Normal" w:uiPriority="0" w:qFormat="1"/>
-    <w:lsdException w:name="heading 1" w:uiPriority="9" w:qFormat="1"/>
-    <w:lsdException w:name="heading 2" w:semiHidden="1" w:uiPriority="9" w:unhideWhenUsed="1" w:qFormat="1"/>
-    <w:lsdException w:name="heading 3" w:semiHidden="1" w:uiPriority="9" w:unhideWhenUsed="1" w:qFormat="1"/>
-    <w:lsdException w:name="heading 4" w:semiHidden="1" w:uiPriority="9" w:unhideWhenUsed="1" w:qFormat="1"/>
-    <w:lsdException w:name="heading 5" w:semiHidden="1" w:uiPriority="9" w:unhideWhenUsed="1" w:qFormat="1"/>
-    <w:lsdException w:name="heading 6" w:semiHidden="1" w:uiPriority="9" w:unhideWhenUsed="1" w:qFormat="1"/>
-    <w:lsdException w:name="heading 7" w:semiHidden="1" w:uiPriority="9" w:unhideWhenUsed="1" w:qFormat="1"/>
-    <w:lsdException w:name="heading 8" w:semiHidden="1" w:uiPriority="9" w:unhideWhenUsed="1" w:qFormat="1"/>
-    <w:lsdException w:name="heading 9" w:semiHidden="1" w:uiPriority="9" w:unhideWhenUsed="1" w:qFormat="1"/>
-    <w:lsdException w:name="index 1" w:semiHidden="1" w:unhideWhenUsed="1"/>
-    <w:lsdException w:name="index 2" w:semiHidden="1" w:unhideWhenUsed="1"/>
-    <w:lsdException w:name="index 3" w:semiHidden="1" w:unhideWhenUsed="1"/>
-    <w:lsdException w:name="index 4" w:semiHidden="1" w:unhideWhenUsed="1"/>
-    <w:lsdException w:name="index 5" w:semiHidden="1" w:unhideWhenUsed="1"/>
-    <w:lsdException w:name="index 6" w:semiHidden="1" w:unhideWhenUsed="1"/>
-    <w:lsdException w:name="index 7" w:semiHidden="1" w:unhideWhenUsed="1"/>
-    <w:lsdException w:name="index 8" w:semiHidden="1" w:unhideWhenUsed="1"/>
-    <w:lsdException w:name="index 9" w:semiHidden="1" w:unhideWhenUsed="1"/>
-    <w:lsdException w:name="toc 1" w:semiHidden="1" w:uiPriority="39" w:unhideWhenUsed="1"/>
-    <w:lsdException w:name="toc 2" w:semiHidden="1" w:uiPriority="39" w:unhideWhenUsed="1"/>
-    <w:lsdException w:name="toc 3" w:semiHidden="1" w:uiPriority="39" w:unhideWhenUsed="1"/>
-    <w:lsdException w:name="toc 4" w:semiHidden="1" w:uiPriority="39" w:unhideWhenUsed="1"/>
-    <w:lsdException w:name="toc 5" w:semiHidden="1" w:uiPriority="39" w:unhideWhenUsed="1"/>
-    <w:lsdException w:name="toc 6" w:semiHidden="1" w:uiPriority="39" w:unhideWhenUsed="1"/>
-    <w:lsdException w:name="toc 7" w:semiHidden="1" w:uiPriority="39" w:unhideWhenUsed="1"/>
-    <w:lsdException w:name="toc 8" w:semiHidden="1" w:uiPriority="39" w:unhideWhenUsed="1"/>
-    <w:lsdException w:name="toc 9" w:semiHidden="1" w:uiPriority="39" w:unhideWhenUsed="1"/>
-    <w:lsdException w:name="Normal Indent" w:semiHidden="1" w:unhideWhenUsed="1"/>
-    <w:lsdException w:name="footnote text" w:semiHidden="1" w:unhideWhenUsed="1"/>
-    <w:lsdException w:name="annotation text" w:semiHidden="1" w:unhideWhenUsed="1"/>
-    <w:lsdException w:name="header" w:semiHidden="1" w:unhideWhenUsed="1"/>
-    <w:lsdException w:name="footer" w:semiHidden="1" w:unhideWhenUsed="1"/>
-    <w:lsdException w:name="index heading" w:semiHidden="1" w:unhideWhenUsed="1"/>
-    <w:lsdException w:name="caption" w:semiHidden="1" w:uiPriority="35" w:unhideWhenUsed="1" w:qFormat="1"/>
-    <w:lsdException w:name="table of figures" w:semiHidden="1" w:unhideWhenUsed="1"/>
-    <w:lsdException w:name="envelope address" w:semiHidden="1" w:unhideWhenUsed="1"/>
-    <w:lsdException w:name="envelope return" w:semiHidden="1" w:unhideWhenUsed="1"/>
-    <w:lsdException w:name="footnote reference" w:semiHidden="1" w:unhideWhenUsed="1"/>
-    <w:lsdException w:name="annotation reference" w:semiHidden="1" w:unhideWhenUsed="1"/>
-    <w:lsdException w:name="line number" w:semiHidden="1" w:unhideWhenUsed="1"/>
-    <w:lsdException w:name="page number" w:semiHidden="1" w:unhideWhenUsed="1"/>
-    <w:lsdException w:name="endnote reference" w:semiHidden="1" w:unhideWhenUsed="1"/>
-    <w:lsdException w:name="endnote text" w:semiHidden="1" w:unhideWhenUsed="1"/>
-    <w:lsdException w:name="table of authorities" w:semiHidden="1" w:unhideWhenUsed="1"/>
-    <w:lsdException w:name="macro" w:semiHidden="1" w:unhideWhenUsed="1"/>
-    <w:lsdException w:name="toa heading" w:semiHidden="1" w:unhideWhenUsed="1"/>
-    <w:lsdException w:name="List" w:semiHidden="1" w:unhideWhenUsed="1"/>
-    <w:lsdException w:name="List Bullet" w:semiHidden="1" w:unhideWhenUsed="1"/>
-    <w:lsdException w:name="List Number" w:semiHidden="1" w:unhideWhenUsed="1"/>
-    <w:lsdException w:name="List 2" w:semiHidden="1" w:unhideWhenUsed="1"/>
-    <w:lsdException w:name="List 3" w:semiHidden="1" w:unhideWhenUsed="1"/>
-    <w:lsdException w:name="List 4" w:semiHidden="1" w:unhideWhenUsed="1"/>
-    <w:lsdException w:name="List 5" w:semiHidden="1" w:unhideWhenUsed="1"/>
-    <w:lsdException w:name="List Bullet 2" w:semiHidden="1" w:unhideWhenUsed="1"/>
-    <w:lsdException w:name="List Bullet 3" w:semiHidden="1" w:unhideWhenUsed="1"/>
-    <w:lsdException w:name="List Bullet 4" w:semiHidden="1" w:unhideWhenUsed="1"/>
-    <w:lsdException w:name="List Bullet 5" w:semiHidden="1" w:unhideWhenUsed="1"/>
-    <w:lsdException w:name="List Number 2" w:semiHidden="1" w:unhideWhenUsed="1"/>
-    <w:lsdException w:name="List Number 3" w:semiHidden="1" w:unhideWhenUsed="1"/>
-    <w:lsdException w:name="List Number 4" w:semiHidden="1" w:unhideWhenUsed="1"/>
-    <w:lsdException w:name="List Number 5" w:semiHidden="1" w:unhideWhenUsed="1"/>
-    <w:lsdException w:name="Title" w:uiPriority="10" w:qFormat="1"/>
-    <w:lsdException w:name="Closing" w:semiHidden="1" w:unhideWhenUsed="1"/>
-    <w:lsdException w:name="Signature" w:semiHidden="1" w:unhideWhenUsed="1"/>
-    <w:lsdException w:name="Default Paragraph Font" w:semiHidden="1" w:uiPriority="1" w:unhideWhenUsed="1"/>
-    <w:lsdException w:name="Body Text" w:semiHidden="1" w:unhideWhenUsed="1"/>
-    <w:lsdException w:name="Body Text Indent" w:semiHidden="1" w:unhideWhenUsed="1"/>
-    <w:lsdException w:name="List Continue" w:semiHidden="1" w:unhideWhenUsed="1"/>
-    <w:lsdException w:name="List Continue 2" w:semiHidden="1" w:unhideWhenUsed="1"/>
-    <w:lsdException w:name="List Continue 3" w:semiHidden="1" w:unhideWhenUsed="1"/>
-    <w:lsdException w:name="List Continue 4" w:semiHidden="1" w:unhideWhenUsed="1"/>
-    <w:lsdException w:name="List Continue 5" w:semiHidden="1" w:unhideWhenUsed="1"/>
-    <w:lsdException w:name="Message Header" w:semiHidden="1" w:unhideWhenUsed="1"/>
-    <w:lsdException w:name="Subtitle" w:uiPriority="11" w:qFormat="1"/>
-    <w:lsdException w:name="Salutation" w:semiHidden="1" w:unhideWhenUsed="1"/>
-    <w:lsdException w:name="Date" w:semiHidden="1" w:unhideWhenUsed="1"/>
-    <w:lsdException w:name="Body Text First Indent" w:semiHidden="1" w:unhideWhenUsed="1"/>
-    <w:lsdException w:name="Body Text First Indent 2" w:semiHidden="1" w:unhideWhenUsed="1"/>
-    <w:lsdException w:name="Note Heading" w:semiHidden="1" w:unhideWhenUsed="1"/>
-    <w:lsdException w:name="Body Text 2" w:semiHidden="1" w:unhideWhenUsed="1"/>
-    <w:lsdException w:name="Body Text 3" w:semiHidden="1" w:unhideWhenUsed="1"/>
-    <w:lsdException w:name="Body Text Indent 2" w:semiHidden="1" w:unhideWhenUsed="1"/>
-    <w:lsdException w:name="Body Text Indent 3" w:semiHidden="1" w:unhideWhenUsed="1"/>
-    <w:lsdException w:name="Block Text" w:semiHidden="1" w:unhideWhenUsed="1"/>
-    <w:lsdException w:name="Hyperlink" w:semiHidden="1" w:unhideWhenUsed="1"/>
-    <w:lsdException w:name="FollowedHyperlink" w:semiHidden="1" w:unhideWhenUsed="1"/>
-    <w:lsdException w:name="Strong" w:uiPriority="22" w:qFormat="1"/>
-    <w:lsdException w:name="Emphasis" w:uiPriority="20" w:qFormat="1"/>
-    <w:lsdException w:name="Document Map" w:semiHidden="1" w:unhideWhenUsed="1"/>
-    <w:lsdException w:name="Plain Text" w:semiHidden="1" w:unhideWhenUsed="1"/>
-    <w:lsdException w:name="E-mail Signature" w:semiHidden="1" w:unhideWhenUsed="1"/>
-    <w:lsdException w:name="HTML Top of Form" w:semiHidden="1" w:unhideWhenUsed="1"/>
-    <w:lsdException w:name="HTML Bottom of Form" w:semiHidden="1" w:unhideWhenUsed="1"/>
-    <w:lsdException w:name="Normal (Web)" w:semiHidden="1" w:unhideWhenUsed="1"/>
-    <w:lsdException w:name="HTML Acronym" w:semiHidden="1" w:unhideWhenUsed="1"/>
-    <w:lsdException w:name="HTML Address" w:semiHidden="1" w:unhideWhenUsed="1"/>
-    <w:lsdException w:name="HTML Cite" w:semiHidden="1" w:unhideWhenUsed="1"/>
-    <w:lsdException w:name="HTML Code" w:semiHidden="1" w:unhideWhenUsed="1"/>
-    <w:lsdException w:name="HTML Definition" w:semiHidden="1" w:unhideWhenUsed="1"/>
-    <w:lsdException w:name="HTML Keyboard" w:semiHidden="1" w:unhideWhenUsed="1"/>
-    <w:lsdException w:name="HTML Preformatted" w:semiHidden="1" w:unhideWhenUsed="1"/>
-    <w:lsdException w:name="HTML Sample" w:semiHidden="1" w:unhideWhenUsed="1"/>
-    <w:lsdException w:name="HTML Typewriter" w:semiHidden="1" w:unhideWhenUsed="1"/>
-    <w:lsdException w:name="HTML Variable" w:semiHidden="1" w:unhideWhenUsed="1"/>
-    <w:lsdException w:name="Normal Table" w:semiHidden="1" w:unhideWhenUsed="1"/>
-    <w:lsdException w:name="annotation subject" w:semiHidden="1" w:unhideWhenUsed="1"/>
-    <w:lsdException w:name="No List" w:semiHidden="1" w:unhideWhenUsed="1"/>
-    <w:lsdException w:name="Outline List 1" w:semiHidden="1" w:unhideWhenUsed="1"/>
-    <w:lsdException w:name="Outline List 2" w:semiHidden="1" w:unhideWhenUsed="1"/>
-    <w:lsdException w:name="Outline List 3" w:semiHidden="1" w:unhideWhenUsed="1"/>
-    <w:lsdException w:name="Table Simple 1" w:semiHidden="1" w:unhideWhenUsed="1"/>
-    <w:lsdException w:name="Table Simple 2" w:semiHidden="1" w:unhideWhenUsed="1"/>
-    <w:lsdException w:name="Table Simple 3" w:semiHidden="1" w:unhideWhenUsed="1"/>
-    <w:lsdException w:name="Table Classic 1" w:semiHidden="1" w:unhideWhenUsed="1"/>
-    <w:lsdException w:name="Table Classic 2" w:semiHidden="1" w:unhideWhenUsed="1"/>
-    <w:lsdException w:name="Table Classic 3" w:semiHidden="1" w:unhideWhenUsed="1"/>
-    <w:lsdException w:name="Table Classic 4" w:semiHidden="1" w:unhideWhenUsed="1"/>
-    <w:lsdException w:name="Table Colorful 1" w:semiHidden="1" w:unhideWhenUsed="1"/>
-    <w:lsdException w:name="Table Colorful 2" w:semiHidden="1" w:unhideWhenUsed="1"/>
-    <w:lsdException w:name="Table Colorful 3" w:semiHidden="1" w:unhideWhenUsed="1"/>
-    <w:lsdException w:name="Table Columns 1" w:semiHidden="1" w:unhideWhenUsed="1"/>
-    <w:lsdException w:name="Table Columns 2" w:semiHidden="1" w:unhideWhenUsed="1"/>
-    <w:lsdException w:name="Table Columns 3" w:semiHidden="1" w:unhideWhenUsed="1"/>
-    <w:lsdException w:name="Table Columns 4" w:semiHidden="1" w:unhideWhenUsed="1"/>
-    <w:lsdException w:name="Table Columns 5" w:semiHidden="1" w:unhideWhenUsed="1"/>
-    <w:lsdException w:name="Table Grid 1" w:semiHidden="1" w:unhideWhenUsed="1"/>
-    <w:lsdException w:name="Table Grid 2" w:semiHidden="1" w:unhideWhenUsed="1"/>
-    <w:lsdException w:name="Table Grid 3" w:semiHidden="1" w:unhideWhenUsed="1"/>
-    <w:lsdException w:name="Table Grid 4" w:semiHidden="1" w:unhideWhenUsed="1"/>
-    <w:lsdException w:name="Table Grid 5" w:semiHidden="1" w:unhideWhenUsed="1"/>
-    <w:lsdException w:name="Table Grid 6" w:semiHidden="1" w:unhideWhenUsed="1"/>
-    <w:lsdException w:name="Table Grid 7" w:semiHidden="1" w:unhideWhenUsed="1"/>
-    <w:lsdException w:name="Table Grid 8" w:semiHidden="1" w:unhideWhenUsed="1"/>
-    <w:lsdException w:name="Table List 1" w:semiHidden="1" w:unhideWhenUsed="1"/>
-    <w:lsdException w:name="Table List 2" w:semiHidden="1" w:unhideWhenUsed="1"/>
-    <w:lsdException w:name="Table List 3" w:semiHidden="1" w:unhideWhenUsed="1"/>
-    <w:lsdException w:name="Table List 4" w:semiHidden="1" w:unhideWhenUsed="1"/>
-    <w:lsdException w:name="Table List 5" w:semiHidden="1" w:unhideWhenUsed="1"/>
-    <w:lsdException w:name="Table List 6" w:semiHidden="1" w:unhideWhenUsed="1"/>
-    <w:lsdException w:name="Table List 7" w:semiHidden="1" w:unhideWhenUsed="1"/>
-    <w:lsdException w:name="Table List 8" w:semiHidden="1" w:unhideWhenUsed="1"/>
-    <w:lsdException w:name="Table 3D effects 1" w:semiHidden="1" w:unhideWhenUsed="1"/>
-    <w:lsdException w:name="Table 3D effects 2" w:semiHidden="1" w:unhideWhenUsed="1"/>
-    <w:lsdException w:name="Table 3D effects 3" w:semiHidden="1" w:unhideWhenUsed="1"/>
-    <w:lsdException w:name="Table Contemporary" w:semiHidden="1" w:unhideWhenUsed="1"/>
-    <w:lsdException w:name="Table Elegant" w:semiHidden="1" w:unhideWhenUsed="1"/>
-    <w:lsdException w:name="Table Professional" w:semiHidden="1" w:unhideWhenUsed="1"/>
-    <w:lsdException w:name="Table Subtle 1" w:semiHidden="1" w:unhideWhenUsed="1"/>
-    <w:lsdException w:name="Table Subtle 2" w:semiHidden="1" w:unhideWhenUsed="1"/>
-    <w:lsdException w:name="Table Web 1" w:semiHidden="1" w:unhideWhenUsed="1"/>
-    <w:lsdException w:name="Table Web 2" w:semiHidden="1" w:unhideWhenUsed="1"/>
-    <w:lsdException w:name="Table Web 3" w:semiHidden="1" w:unhideWhenUsed="1"/>
-    <w:lsdException w:name="Balloon Text" w:semiHidden="1" w:unhideWhenUsed="1"/>
-    <w:lsdException w:name="Table Grid" w:uiPriority="59"/>
-    <w:lsdException w:name="Table Theme" w:semiHidden="1" w:unhideWhenUsed="1"/>
-    <w:lsdException w:name="Placeholder Text" w:semiHidden="1"/>
-    <w:lsdException w:name="No Spacing" w:uiPriority="1" w:qFormat="1"/>
-    <w:lsdException w:name="Light Shading" w:uiPriority="60"/>
-    <w:lsdException w:name="Light List" w:uiPriority="61"/>
-    <w:lsdException w:name="Light Grid" w:uiPriority="62"/>
-    <w:lsdException w:name="Medium Shading 1" w:uiPriority="63"/>
-    <w:lsdException w:name="Medium Shading 2" w:uiPriority="64"/>
-    <w:lsdException w:name="Medium List 1" w:uiPriority="65"/>
-    <w:lsdException w:name="Medium List 2" w:uiPriority="66"/>
-    <w:lsdException w:name="Medium Grid 1" w:uiPriority="67"/>
-    <w:lsdException w:name="Medium Grid 2" w:uiPriority="68"/>
-    <w:lsdException w:name="Medium Grid 3" w:uiPriority="69"/>
-    <w:lsdException w:name="Dark List" w:uiPriority="70"/>
-    <w:lsdException w:name="Colorful Shading" w:uiPriority="71"/>
-    <w:lsdException w:name="Colorful List" w:uiPriority="72"/>
-    <w:lsdException w:name="Colorful Grid" w:uiPriority="73"/>
-    <w:lsdException w:name="Light Shading Accent 1" w:uiPriority="60"/>
-    <w:lsdException w:name="Light List Accent 1" w:uiPriority="61"/>
-    <w:lsdException w:name="Light Grid Accent 1" w:uiPriority="62"/>
-    <w:lsdException w:name="Medium Shading 1 Accent 1" w:uiPriority="63"/>
-    <w:lsdException w:name="Medium Shading 2 Accent 1" w:uiPriority="64"/>
-    <w:lsdException w:name="Medium List 1 Accent 1" w:uiPriority="65"/>
-    <w:lsdException w:name="Revision" w:semiHidden="1"/>
-    <w:lsdException w:name="List Paragraph" w:uiPriority="34" w:qFormat="1"/>
-    <w:lsdException w:name="Quote" w:uiPriority="29" w:qFormat="1"/>
-    <w:lsdException w:name="Intense Quote" w:uiPriority="30" w:qFormat="1"/>
-    <w:lsdException w:name="Medium List 2 Accent 1" w:uiPriority="66"/>
-    <w:lsdException w:name="Medium Grid 1 Accent 1" w:uiPriority="67"/>
-    <w:lsdException w:name="Medium Grid 2 Accent 1" w:uiPriority="68"/>
-    <w:lsdException w:name="Medium Grid 3 Accent 1" w:uiPriority="69"/>
-    <w:lsdException w:name="Dark List Accent 1" w:uiPriority="70"/>
-    <w:lsdException w:name="Colorful Shading Accent 1" w:uiPriority="71"/>
-    <w:lsdException w:name="Colorful List Accent 1" w:uiPriority="72"/>
-    <w:lsdException w:name="Colorful Grid Accent 1" w:uiPriority="73"/>
-    <w:lsdException w:name="Light Shading Accent 2" w:uiPriority="60"/>
-    <w:lsdException w:name="Light List Accent 2" w:uiPriority="61"/>
-    <w:lsdException w:name="Light Grid Accent 2" w:uiPriority="62"/>
-    <w:lsdException w:name="Medium Shading 1 Accent 2" w:uiPriority="63"/>
-    <w:lsdException w:name="Medium Shading 2 Accent 2" w:uiPriority="64"/>
-    <w:lsdException w:name="Medium List 1 Accent 2" w:uiPriority="65"/>
-    <w:lsdException w:name="Medium List 2 Accent 2" w:uiPriority="66"/>
-    <w:lsdException w:name="Medium Grid 1 Accent 2" w:uiPriority="67"/>
-    <w:lsdException w:name="Medium Grid 2 Accent 2" w:uiPriority="68"/>
-    <w:lsdException w:name="Medium Grid 3 Accent 2" w:uiPriority="69"/>
-    <w:lsdException w:name="Dark List Accent 2" w:uiPriority="70"/>
-    <w:lsdException w:name="Colorful Shading Accent 2" w:uiPriority="71"/>
-    <w:lsdException w:name="Colorful List Accent 2" w:uiPriority="72"/>
-    <w:lsdException w:name="Colorful Grid Accent 2" w:uiPriority="73"/>
-    <w:lsdException w:name="Light Shading Accent 3" w:uiPriority="60"/>
-    <w:lsdException w:name="Light List Accent 3" w:uiPriority="61"/>
-    <w:lsdException w:name="Light Grid Accent 3" w:uiPriority="62"/>
-    <w:lsdException w:name="Medium Shading 1 Accent 3" w:uiPriority="63"/>
-    <w:lsdException w:name="Medium Shading 2 Accent 3" w:uiPriority="64"/>
-    <w:lsdException w:name="Medium List 1 Accent 3" w:uiPriority="65"/>
-    <w:lsdException w:name="Medium List 2 Accent 3" w:uiPriority="66"/>
-    <w:lsdException w:name="Medium Grid 1 Accent 3" w:uiPriority="67"/>
-    <w:lsdException w:name="Medium Grid 2 Accent 3" w:uiPriority="68"/>
-    <w:lsdException w:name="Medium Grid 3 Accent 3" w:uiPriority="69"/>
-    <w:lsdException w:name="Dark List Accent 3" w:uiPriority="70"/>
-    <w:lsdException w:name="Colorful Shading Accent 3" w:uiPriority="71"/>
-    <w:lsdException w:name="Colorful List Accent 3" w:uiPriority="72"/>
-    <w:lsdException w:name="Colorful Grid Accent 3" w:uiPriority="73"/>
-    <w:lsdException w:name="Light Shading Accent 4" w:uiPriority="60"/>
-    <w:lsdException w:name="Light List Accent 4" w:uiPriority="61"/>
-    <w:lsdException w:name="Light Grid Accent 4" w:uiPriority="62"/>
-    <w:lsdException w:name="Medium Shading 1 Accent 4" w:uiPriority="63"/>
-    <w:lsdException w:name="Medium Shading 2 Accent 4" w:uiPriority="64"/>
-    <w:lsdException w:name="Medium List 1 Accent 4" w:uiPriority="65"/>
-    <w:lsdException w:name="Medium List 2 Accent 4" w:uiPriority="66"/>
-    <w:lsdException w:name="Medium Grid 1 Accent 4" w:uiPriority="67"/>
-    <w:lsdException w:name="Medium Grid 2 Accent 4" w:uiPriority="68"/>
-    <w:lsdException w:name="Medium Grid 3 Accent 4" w:uiPriority="69"/>
-    <w:lsdException w:name="Dark List Accent 4" w:uiPriority="70"/>
-    <w:lsdException w:name="Colorful Shading Accent 4" w:uiPriority="71"/>
-    <w:lsdException w:name="Colorful List Accent 4" w:uiPriority="72"/>
-    <w:lsdException w:name="Colorful Grid Accent 4" w:uiPriority="73"/>
-    <w:lsdException w:name="Light Shading Accent 5" w:uiPriority="60"/>
-    <w:lsdException w:name="Light List Accent 5" w:uiPriority="61"/>
-    <w:lsdException w:name="Light Grid Accent 5" w:uiPriority="62"/>
-    <w:lsdException w:name="Medium Shading 1 Accent 5" w:uiPriority="63"/>
-    <w:lsdException w:name="Medium Shading 2 Accent 5" w:uiPriority="64"/>
-    <w:lsdException w:name="Medium List 1 Accent 5" w:uiPriority="65"/>
-    <w:lsdException w:name="Medium List 2 Accent 5" w:uiPriority="66"/>
-    <w:lsdException w:name="Medium Grid 1 Accent 5" w:uiPriority="67"/>
-    <w:lsdException w:name="Medium Grid 2 Accent 5" w:uiPriority="68"/>
-    <w:lsdException w:name="Medium Grid 3 Accent 5" w:uiPriority="69"/>
-    <w:lsdException w:name="Dark List Accent 5" w:uiPriority="70"/>
-    <w:lsdException w:name="Colorful Shading Accent 5" w:uiPriority="71"/>
-    <w:lsdException w:name="Colorful List Accent 5" w:uiPriority="72"/>
-    <w:lsdException w:name="Colorful Grid Accent 5" w:uiPriority="73"/>
-    <w:lsdException w:name="Light Shading Accent 6" w:uiPriority="60"/>
-    <w:lsdException w:name="Light List Accent 6" w:uiPriority="61"/>
-    <w:lsdException w:name="Light Grid Accent 6" w:uiPriority="62"/>
-    <w:lsdException w:name="Medium Shading 1 Accent 6" w:uiPriority="63"/>
-    <w:lsdException w:name="Medium Shading 2 Accent 6" w:uiPriority="64"/>
-    <w:lsdException w:name="Medium List 1 Accent 6" w:uiPriority="65"/>
-    <w:lsdException w:name="Medium List 2 Accent 6" w:uiPriority="66"/>
-    <w:lsdException w:name="Medium Grid 1 Accent 6" w:uiPriority="67"/>
-    <w:lsdException w:name="Medium Grid 2 Accent 6" w:uiPriority="68"/>
-    <w:lsdException w:name="Medium Grid 3 Accent 6" w:uiPriority="69"/>
-    <w:lsdException w:name="Dark List Accent 6" w:uiPriority="70"/>
-    <w:lsdException w:name="Colorful Shading Accent 6" w:uiPriority="71"/>
-    <w:lsdException w:name="Colorful List Accent 6" w:uiPriority="72"/>
-    <w:lsdException w:name="Colorful Grid Accent 6" w:uiPriority="73"/>
-    <w:lsdException w:name="Subtle Emphasis" w:uiPriority="19" w:qFormat="1"/>
-    <w:lsdException w:name="Intense Emphasis" w:uiPriority="21" w:qFormat="1"/>
-    <w:lsdException w:name="Subtle Reference" w:uiPriority="31" w:qFormat="1"/>
-    <w:lsdException w:name="Intense Reference" w:uiPriority="32" w:qFormat="1"/>
-    <w:lsdException w:name="Book Title" w:uiPriority="33" w:qFormat="1"/>
-    <w:lsdException w:name="Bibliography" w:semiHidden="1" w:uiPriority="37" w:unhideWhenUsed="1"/>
-    <w:lsdException w:name="TOC Heading" w:semiHidden="1" w:uiPriority="39" w:unhideWhenUsed="1" w:qFormat="1"/>
-    <w:lsdException w:name="Grid Table 4" w:uiPriority="49"/>
-    <w:lsdException w:name="Grid Table 5 Dark" w:uiPriority="50"/>
-    <w:lsdException w:name="Grid Table 6 Colorful" w:uiPriority="51"/>
-    <w:lsdException w:name="Grid Table 7 Colorful" w:uiPriority="52"/>
-    <w:lsdException w:name="Grid Table 1 Light Accent 1" w:uiPriority="46"/>
-    <w:lsdException w:name="Grid Table 2 Accent 1" w:uiPriority="47"/>
-    <w:lsdException w:name="Grid Table 3 Accent 1" w:uiPriority="48"/>
-    <w:lsdException w:name="Grid Table 4 Accent 1" w:uiPriority="49"/>
-    <w:lsdException w:name="Grid Table 5 Dark Accent 1" w:uiPriority="50"/>
-    <w:lsdException w:name="Grid Table 6 Colorful Accent 1" w:uiPriority="51"/>
-    <w:lsdException w:name="Grid Table 7 Colorful Accent 1" w:uiPriority="52"/>
-    <w:lsdException w:name="Grid Table 1 Light Accent 2" w:uiPriority="46"/>
-    <w:lsdException w:name="Grid Table 2 Accent 2" w:uiPriority="47"/>
-    <w:lsdException w:name="Grid Table 3 Accent 2" w:uiPriority="48"/>
-    <w:lsdException w:name="Grid Table 4 Accent 2" w:uiPriority="49"/>
-    <w:lsdException w:name="Grid Table 5 Dark Accent 2" w:uiPriority="50"/>
-    <w:lsdException w:name="Grid Table 6 Colorful Accent 2" w:uiPriority="51"/>
-    <w:lsdException w:name="Grid Table 7 Colorful Accent 2" w:uiPriority="52"/>
-    <w:lsdException w:name="Grid Table 1 Light Accent 3" w:uiPriority="46"/>
-    <w:lsdException w:name="Grid Table 2 Accent 3" w:uiPriority="47"/>
-    <w:lsdException w:name="Grid Table 3 Accent 3" w:uiPriority="48"/>
-    <w:lsdException w:name="Grid Table 4 Accent 3" w:uiPriority="49"/>
-    <w:lsdException w:name="Grid Table 5 Dark Accent 3" w:uiPriority="50"/>
-    <w:lsdException w:name="Grid Table 6 Colorful Accent 3" w:uiPriority="51"/>
-    <w:lsdException w:name="Grid Table 7 Colorful Accent 3" w:uiPriority="52"/>
-    <w:lsdException w:name="Grid Table 1 Light Accent 4" w:uiPriority="46"/>
-    <w:lsdException w:name="Grid Table 2 Accent 4" w:uiPriority="47"/>
-    <w:lsdException w:name="Grid Table 3 Accent 4" w:uiPriority="48"/>
-    <w:lsdException w:name="Grid Table 4 Accent 4" w:uiPriority="49"/>
-    <w:lsdException w:name="Grid Table 5 Dark Accent 4" w:uiPriority="50"/>
-    <w:lsdException w:name="Grid Table 6 Colorful Accent 4" w:uiPriority="51"/>
-    <w:lsdException w:name="Grid Table 7 Colorful Accent 4" w:uiPriority="52"/>
-    <w:lsdException w:name="Grid Table 1 Light Accent 5" w:uiPriority="46"/>
-    <w:lsdException w:name="Grid Table 2 Accent 5" w:uiPriority="47"/>
-    <w:lsdException w:name="Grid Table 3 Accent 5" w:uiPriority="48"/>
-    <w:lsdException w:name="Grid Table 4 Accent 5" w:uiPriority="49"/>
-    <w:lsdException w:name="Grid Table 5 Dark Accent 5" w:uiPriority="50"/>
-    <w:lsdException w:name="Grid Table 6 Colorful Accent 5" w:uiPriority="51"/>
-    <w:lsdException w:name="Grid Table 7 Colorful Accent 5" w:uiPriority="52"/>
-    <w:lsdException w:name="Grid Table 1 Light Accent 6" w:uiPriority="46"/>
-    <w:lsdException w:name="Grid Table 2 Accent 6" w:uiPriority="47"/>
-    <w:lsdException w:name="Grid Table 3 Accent 6" w:uiPriority="48"/>
-    <w:lsdException w:name="Grid Table 4 Accent 6" w:uiPriority="49"/>
-    <w:lsdException w:name="Grid Table 5 Dark Accent 6" w:uiPriority="50"/>
-    <w:lsdException w:name="Grid Table 6 Colorful Accent 6" w:uiPriority="51"/>
-    <w:lsdException w:name="Grid Table 7 Colorful Accent 6" w:uiPriority="52"/>
-    <w:lsdException w:name="List Table 1 Light" w:uiPriority="46"/>
-    <w:lsdException w:name="List Table 2" w:uiPriority="47"/>
-    <w:lsdException w:name="List Table 3" w:uiPriority="48"/>
-    <w:lsdException w:name="List Table 4" w:uiPriority="49"/>
-    <w:lsdException w:name="List Table 5 Dark" w:uiPriority="50"/>
-    <w:lsdException w:name="List Table 6 Colorful" w:uiPriority="51"/>
-    <w:lsdException w:name="List Table 7 Colorful" w:uiPriority="52"/>
-    <w:lsdException w:name="List Table 1 Light Accent 1" w:uiPriority="46"/>
-    <w:lsdException w:name="List Table 2 Accent 1" w:uiPriority="47"/>
-    <w:lsdException w:name="List Table 3 Accent 1" w:uiPriority="48"/>
-    <w:lsdException w:name="List Table 4 Accent 1" w:uiPriority="49"/>
-    <w:lsdException w:name="List Table 5 Dark Accent 1" w:uiPriority="50"/>
-    <w:lsdException w:name="List Table 6 Colorful Accent 1" w:uiPriority="51"/>
-    <w:lsdException w:name="List Table 7 Colorful Accent 1" w:uiPriority="52"/>
-    <w:lsdException w:name="List Table 1 Light Accent 2" w:uiPriority="46"/>
-    <w:lsdException w:name="List Table 2 Accent 2" w:uiPriority="47"/>
-    <w:lsdException w:name="List Table 3 Accent 2" w:uiPriority="48"/>
-    <w:lsdException w:name="List Table 4 Accent 2" w:uiPriority="49"/>
-    <w:lsdException w:name="List Table 5 Dark Accent 2" w:uiPriority="50"/>
-    <w:lsdException w:name="List Table 6 Colorful Accent 2" w:uiPriority="51"/>
-    <w:lsdException w:name="List Table 7 Colorful Accent 2" w:uiPriority="52"/>
-    <w:lsdException w:name="List Table 1 Light Accent 3" w:uiPriority="46"/>
-    <w:lsdException w:name="List Table 2 Accent 3" w:uiPriority="47"/>
-    <w:lsdException w:name="List Table 3 Accent 3" w:uiPriority="48"/>
-    <w:lsdException w:name="List Table 4 Accent 3" w:uiPriority="49"/>
-    <w:lsdException w:name="List Table 5 Dark Accent 3" w:uiPriority="50"/>
-    <w:lsdException w:name="List Table 6 Colorful Accent 3" w:uiPriority="51"/>
-    <w:lsdException w:name="List Table 7 Colorful Accent 3" w:uiPriority="52"/>
-    <w:lsdException w:name="List Table 1 Light Accent 4" w:uiPriority="46"/>
-    <w:lsdException w:name="List Table 2 Accent 4" w:uiPriority="47"/>
-    <w:lsdException w:name="List Table 3 Accent 4" w:uiPriority="48"/>
-    <w:lsdException w:name="List Table 4 Accent 4" w:uiPriority="49"/>
-    <w:lsdException w:name="List Table 5 Dark Accent 4" w:uiPriority="50"/>
-    <w:lsdException w:name="List Table 6 Colorful Accent 4" w:uiPriority="51"/>
-    <w:lsdException w:name="List Table 7 Colorful Accent 4" w:uiPriority="52"/>
-    <w:lsdException w:name="List Table 1 Light Accent 5" w:uiPriority="46"/>
-    <w:lsdException w:name="List Table 2 Accent 5" w:uiPriority="47"/>
-    <w:lsdException w:name="List Table 3 Accent 5" w:uiPriority="48"/>
-    <w:lsdException w:name="List Table 4 Accent 5" w:uiPriority="49"/>
-    <w:lsdException w:name="List Table 5 Dark Accent 5" w:uiPriority="50"/>
-    <w:lsdException w:name="List Table 6 Colorful Accent 5" w:uiPriority="51"/>
-    <w:lsdException w:name="List Table 7 Colorful Accent 5" w:uiPriority="52"/>
-    <w:lsdException w:name="List Table 1 Light Accent 6" w:uiPriority="46"/>
-    <w:lsdException w:name="List Table 2 Accent 6" w:uiPriority="47"/>
-    <w:lsdException w:name="List Table 3 Accent 6" w:uiPriority="48"/>
-    <w:lsdException w:name="List Table 4 Accent 6" w:uiPriority="49"/>
-    <w:lsdException w:name="List Table 5 Dark Accent 6" w:uiPriority="50"/>
-    <w:lsdException w:name="List Table 6 Colorful Accent 6" w:uiPriority="51"/>
-    <w:lsdException w:name="List Table 7 Colorful Accent 6" w:uiPriority="52"/>
+  <w:latentStyles w:defLockedState="0" w:defUIPriority="99" w:defSemiHidden="1" w:defUnhideWhenUsed="1" w:defQFormat="0" w:count="276">
+    <w:lsdException w:name="Normal" w:semiHidden="0" w:uiPriority="0" w:unhideWhenUsed="0" w:qFormat="1"/>
+    <w:lsdException w:name="heading 1" w:semiHidden="0" w:uiPriority="9" w:unhideWhenUsed="0" w:qFormat="1"/>
+    <w:lsdException w:name="heading 2" w:uiPriority="9" w:qFormat="1"/>
+    <w:lsdException w:name="heading 3" w:uiPriority="9" w:qFormat="1"/>
+    <w:lsdException w:name="heading 4" w:uiPriority="9" w:qFormat="1"/>
+    <w:lsdException w:name="heading 5" w:uiPriority="9" w:qFormat="1"/>
+    <w:lsdException w:name="heading 6" w:uiPriority="9" w:qFormat="1"/>
+    <w:lsdException w:name="heading 7" w:uiPriority="9" w:qFormat="1"/>
+    <w:lsdException w:name="heading 8" w:uiPriority="9" w:qFormat="1"/>
+    <w:lsdException w:name="heading 9" w:uiPriority="9" w:qFormat="1"/>
+    <w:lsdException w:name="toc 1" w:uiPriority="39"/>
+    <w:lsdException w:name="toc 2" w:uiPriority="39"/>
+    <w:lsdException w:name="toc 3" w:uiPriority="39"/>
+    <w:lsdException w:name="toc 4" w:uiPriority="39"/>
+    <w:lsdException w:name="toc 5" w:uiPriority="39"/>
+    <w:lsdException w:name="toc 6" w:uiPriority="39"/>
+    <w:lsdException w:name="toc 7" w:uiPriority="39"/>
+    <w:lsdException w:name="toc 8" w:uiPriority="39"/>
+    <w:lsdException w:name="toc 9" w:uiPriority="39"/>
+    <w:lsdException w:name="caption" w:uiPriority="35" w:qFormat="1"/>
+    <w:lsdException w:name="Title" w:semiHidden="0" w:uiPriority="10" w:unhideWhenUsed="0" w:qFormat="1"/>
+    <w:lsdException w:name="Default Paragraph Font" w:uiPriority="1"/>
+    <w:lsdException w:name="Subtitle" w:semiHidden="0" w:uiPriority="11" w:unhideWhenUsed="0" w:qFormat="1"/>
+    <w:lsdException w:name="Strong" w:semiHidden="0" w:uiPriority="22" w:unhideWhenUsed="0" w:qFormat="1"/>
+    <w:lsdException w:name="Emphasis" w:semiHidden="0" w:uiPriority="20" w:unhideWhenUsed="0" w:qFormat="1"/>
+    <w:lsdException w:name="Table Grid" w:semiHidden="0" w:uiPriority="59" w:unhideWhenUsed="0"/>
+    <w:lsdException w:name="Note Level 1" w:semiHidden="0" w:unhideWhenUsed="0"/>
+    <w:lsdException w:name="Note Level 2" w:semiHidden="0" w:unhideWhenUsed="0"/>
+    <w:lsdException w:name="Note Level 3" w:semiHidden="0" w:unhideWhenUsed="0"/>
+    <w:lsdException w:name="Note Level 4" w:semiHidden="0" w:unhideWhenUsed="0"/>
+    <w:lsdException w:name="Note Level 5" w:semiHidden="0" w:unhideWhenUsed="0"/>
+    <w:lsdException w:name="Note Level 6" w:semiHidden="0" w:unhideWhenUsed="0"/>
+    <w:lsdException w:name="Note Level 7" w:semiHidden="0" w:unhideWhenUsed="0"/>
+    <w:lsdException w:name="Note Level 8" w:semiHidden="0" w:unhideWhenUsed="0"/>
+    <w:lsdException w:name="Note Level 9" w:semiHidden="0" w:unhideWhenUsed="0"/>
+    <w:lsdException w:name="Placeholder Text" w:unhideWhenUsed="0"/>
+    <w:lsdException w:name="No Spacing" w:semiHidden="0" w:uiPriority="1" w:unhideWhenUsed="0" w:qFormat="1"/>
+    <w:lsdException w:name="Light Shading" w:semiHidden="0" w:uiPriority="60" w:unhideWhenUsed="0"/>
+    <w:lsdException w:name="Light List" w:semiHidden="0" w:uiPriority="61" w:unhideWhenUsed="0"/>
+    <w:lsdException w:name="Light Grid" w:semiHidden="0" w:uiPriority="62" w:unhideWhenUsed="0"/>
+    <w:lsdException w:name="Medium Shading 1" w:semiHidden="0" w:uiPriority="63" w:unhideWhenUsed="0"/>
+    <w:lsdException w:name="Medium Shading 2" w:semiHidden="0" w:uiPriority="64" w:unhideWhenUsed="0"/>
+    <w:lsdException w:name="Medium List 1" w:semiHidden="0" w:uiPriority="65" w:unhideWhenUsed="0"/>
+    <w:lsdException w:name="Medium List 2" w:semiHidden="0" w:uiPriority="66" w:unhideWhenUsed="0"/>
+    <w:lsdException w:name="Medium Grid 1" w:semiHidden="0" w:uiPriority="67" w:unhideWhenUsed="0"/>
+    <w:lsdException w:name="Medium Grid 2" w:semiHidden="0" w:uiPriority="68" w:unhideWhenUsed="0"/>
+    <w:lsdException w:name="Medium Grid 3" w:semiHidden="0" w:uiPriority="69" w:unhideWhenUsed="0"/>
+    <w:lsdException w:name="Dark List" w:semiHidden="0" w:uiPriority="70" w:unhideWhenUsed="0"/>
+    <w:lsdException w:name="Colorful Shading" w:semiHidden="0" w:uiPriority="71" w:unhideWhenUsed="0"/>
+    <w:lsdException w:name="Colorful List" w:semiHidden="0" w:uiPriority="72" w:unhideWhenUsed="0"/>
+    <w:lsdException w:name="Colorful Grid" w:semiHidden="0" w:uiPriority="73" w:unhideWhenUsed="0"/>
+    <w:lsdException w:name="Light Shading Accent 1" w:semiHidden="0" w:uiPriority="60" w:unhideWhenUsed="0"/>
+    <w:lsdException w:name="Light List Accent 1" w:semiHidden="0" w:uiPriority="61" w:unhideWhenUsed="0"/>
+    <w:lsdException w:name="Light Grid Accent 1" w:semiHidden="0" w:uiPriority="62" w:unhideWhenUsed="0"/>
+    <w:lsdException w:name="Medium Shading 1 Accent 1" w:semiHidden="0" w:uiPriority="63" w:unhideWhenUsed="0"/>
+    <w:lsdException w:name="Medium Shading 2 Accent 1" w:semiHidden="0" w:uiPriority="64" w:unhideWhenUsed="0"/>
+    <w:lsdException w:name="Medium List 1 Accent 1" w:semiHidden="0" w:uiPriority="65" w:unhideWhenUsed="0"/>
+    <w:lsdException w:name="Revision" w:unhideWhenUsed="0"/>
+    <w:lsdException w:name="List Paragraph" w:semiHidden="0" w:uiPriority="34" w:unhideWhenUsed="0" w:qFormat="1"/>
+    <w:lsdException w:name="Quote" w:semiHidden="0" w:uiPriority="29" w:unhideWhenUsed="0" w:qFormat="1"/>
+    <w:lsdException w:name="Intense Quote" w:semiHidden="0" w:uiPriority="30" w:unhideWhenUsed="0" w:qFormat="1"/>
+    <w:lsdException w:name="Medium List 2 Accent 1" w:semiHidden="0" w:uiPriority="66" w:unhideWhenUsed="0"/>
+    <w:lsdException w:name="Medium Grid 1 Accent 1" w:semiHidden="0" w:uiPriority="67" w:unhideWhenUsed="0"/>
+    <w:lsdException w:name="Medium Grid 2 Accent 1" w:semiHidden="0" w:uiPriority="68" w:unhideWhenUsed="0"/>
+    <w:lsdException w:name="Medium Grid 3 Accent 1" w:semiHidden="0" w:uiPriority="69" w:unhideWhenUsed="0"/>
+    <w:lsdException w:name="Dark List Accent 1" w:semiHidden="0" w:uiPriority="70" w:unhideWhenUsed="0"/>
+    <w:lsdException w:name="Colorful Shading Accent 1" w:semiHidden="0" w:uiPriority="71" w:unhideWhenUsed="0"/>
+    <w:lsdException w:name="Colorful List Accent 1" w:semiHidden="0" w:uiPriority="72" w:unhideWhenUsed="0"/>
+    <w:lsdException w:name="Colorful Grid Accent 1" w:semiHidden="0" w:uiPriority="73" w:unhideWhenUsed="0"/>
+    <w:lsdException w:name="Light Shading Accent 2" w:semiHidden="0" w:uiPriority="60" w:unhideWhenUsed="0"/>
+    <w:lsdException w:name="Light List Accent 2" w:semiHidden="0" w:uiPriority="61" w:unhideWhenUsed="0"/>
+    <w:lsdException w:name="Light Grid Accent 2" w:semiHidden="0" w:uiPriority="62" w:unhideWhenUsed="0"/>
+    <w:lsdException w:name="Medium Shading 1 Accent 2" w:semiHidden="0" w:uiPriority="63" w:unhideWhenUsed="0"/>
+    <w:lsdException w:name="Medium Shading 2 Accent 2" w:semiHidden="0" w:uiPriority="64" w:unhideWhenUsed="0"/>
+    <w:lsdException w:name="Medium List 1 Accent 2" w:semiHidden="0" w:uiPriority="65" w:unhideWhenUsed="0"/>
+    <w:lsdException w:name="Medium List 2 Accent 2" w:semiHidden="0" w:uiPriority="66" w:unhideWhenUsed="0"/>
+    <w:lsdException w:name="Medium Grid 1 Accent 2" w:semiHidden="0" w:uiPriority="67" w:unhideWhenUsed="0"/>
+    <w:lsdException w:name="Medium Grid 2 Accent 2" w:semiHidden="0" w:uiPriority="68" w:unhideWhenUsed="0"/>
+    <w:lsdException w:name="Medium Grid 3 Accent 2" w:semiHidden="0" w:uiPriority="69" w:unhideWhenUsed="0"/>
+    <w:lsdException w:name="Dark List Accent 2" w:semiHidden="0" w:uiPriority="70" w:unhideWhenUsed="0"/>
+    <w:lsdException w:name="Colorful Shading Accent 2" w:semiHidden="0" w:uiPriority="71" w:unhideWhenUsed="0"/>
+    <w:lsdException w:name="Colorful List Accent 2" w:semiHidden="0" w:uiPriority="72" w:unhideWhenUsed="0"/>
+    <w:lsdException w:name="Colorful Grid Accent 2" w:semiHidden="0" w:uiPriority="73" w:unhideWhenUsed="0"/>
+    <w:lsdException w:name="Light Shading Accent 3" w:semiHidden="0" w:uiPriority="60" w:unhideWhenUsed="0"/>
+    <w:lsdException w:name="Light List Accent 3" w:semiHidden="0" w:uiPriority="61" w:unhideWhenUsed="0"/>
+    <w:lsdException w:name="Light Grid Accent 3" w:semiHidden="0" w:uiPriority="62" w:unhideWhenUsed="0"/>
+    <w:lsdException w:name="Medium Shading 1 Accent 3" w:semiHidden="0" w:uiPriority="63" w:unhideWhenUsed="0"/>
+    <w:lsdException w:name="Medium Shading 2 Accent 3" w:semiHidden="0" w:uiPriority="64" w:unhideWhenUsed="0"/>
+    <w:lsdException w:name="Medium List 1 Accent 3" w:semiHidden="0" w:uiPriority="65" w:unhideWhenUsed="0"/>
+    <w:lsdException w:name="Medium List 2 Accent 3" w:semiHidden="0" w:uiPriority="66" w:unhideWhenUsed="0"/>
+    <w:lsdException w:name="Medium Grid 1 Accent 3" w:semiHidden="0" w:uiPriority="67" w:unhideWhenUsed="0"/>
+    <w:lsdException w:name="Medium Grid 2 Accent 3" w:semiHidden="0" w:uiPriority="68" w:unhideWhenUsed="0"/>
+    <w:lsdException w:name="Medium Grid 3 Accent 3" w:semiHidden="0" w:uiPriority="69" w:unhideWhenUsed="0"/>
+    <w:lsdException w:name="Dark List Accent 3" w:semiHidden="0" w:uiPriority="70" w:unhideWhenUsed="0"/>
+    <w:lsdException w:name="Colorful Shading Accent 3" w:semiHidden="0" w:uiPriority="71" w:unhideWhenUsed="0"/>
+    <w:lsdException w:name="Colorful List Accent 3" w:semiHidden="0" w:uiPriority="72" w:unhideWhenUsed="0"/>
+    <w:lsdException w:name="Colorful Grid Accent 3" w:semiHidden="0" w:uiPriority="73" w:unhideWhenUsed="0"/>
+    <w:lsdException w:name="Light Shading Accent 4" w:semiHidden="0" w:uiPriority="60" w:unhideWhenUsed="0"/>
+    <w:lsdException w:name="Light List Accent 4" w:semiHidden="0" w:uiPriority="61" w:unhideWhenUsed="0"/>
+    <w:lsdException w:name="Light Grid Accent 4" w:semiHidden="0" w:uiPriority="62" w:unhideWhenUsed="0"/>
+    <w:lsdException w:name="Medium Shading 1 Accent 4" w:semiHidden="0" w:uiPriority="63" w:unhideWhenUsed="0"/>
+    <w:lsdException w:name="Medium Shading 2 Accent 4" w:semiHidden="0" w:uiPriority="64" w:unhideWhenUsed="0"/>
+    <w:lsdException w:name="Medium List 1 Accent 4" w:semiHidden="0" w:uiPriority="65" w:unhideWhenUsed="0"/>
+    <w:lsdException w:name="Medium List 2 Accent 4" w:semiHidden="0" w:uiPriority="66" w:unhideWhenUsed="0"/>
+    <w:lsdException w:name="Medium Grid 1 Accent 4" w:semiHidden="0" w:uiPriority="67" w:unhideWhenUsed="0"/>
+    <w:lsdException w:name="Medium Grid 2 Accent 4" w:semiHidden="0" w:uiPriority="68" w:unhideWhenUsed="0"/>
+    <w:lsdException w:name="Medium Grid 3 Accent 4" w:semiHidden="0" w:uiPriority="69" w:unhideWhenUsed="0"/>
+    <w:lsdException w:name="Dark List Accent 4" w:semiHidden="0" w:uiPriority="70" w:unhideWhenUsed="0"/>
+    <w:lsdException w:name="Colorful Shading Accent 4" w:semiHidden="0" w:uiPriority="71" w:unhideWhenUsed="0"/>
+    <w:lsdException w:name="Colorful List Accent 4" w:semiHidden="0" w:uiPriority="72" w:unhideWhenUsed="0"/>
+    <w:lsdException w:name="Colorful Grid Accent 4" w:semiHidden="0" w:uiPriority="73" w:unhideWhenUsed="0"/>
+    <w:lsdException w:name="Light Shading Accent 5" w:semiHidden="0" w:uiPriority="60" w:unhideWhenUsed="0"/>
+    <w:lsdException w:name="Light List Accent 5" w:semiHidden="0" w:uiPriority="61" w:unhideWhenUsed="0"/>
+    <w:lsdException w:name="Light Grid Accent 5" w:semiHidden="0" w:uiPriority="62" w:unhideWhenUsed="0"/>
+    <w:lsdException w:name="Medium Shading 1 Accent 5" w:semiHidden="0" w:uiPriority="63" w:unhideWhenUsed="0"/>
+    <w:lsdException w:name="Medium Shading 2 Accent 5" w:semiHidden="0" w:uiPriority="64" w:unhideWhenUsed="0"/>
+    <w:lsdException w:name="Medium List 1 Accent 5" w:semiHidden="0" w:uiPriority="65" w:unhideWhenUsed="0"/>
+    <w:lsdException w:name="Medium List 2 Accent 5" w:semiHidden="0" w:uiPriority="66" w:unhideWhenUsed="0"/>
+    <w:lsdException w:name="Medium Grid 1 Accent 5" w:semiHidden="0" w:uiPriority="67" w:unhideWhenUsed="0"/>
+    <w:lsdException w:name="Medium Grid 2 Accent 5" w:semiHidden="0" w:uiPriority="68" w:unhideWhenUsed="0"/>
+    <w:lsdException w:name="Medium Grid 3 Accent 5" w:semiHidden="0" w:uiPriority="69" w:unhideWhenUsed="0"/>
+    <w:lsdException w:name="Dark List Accent 5" w:semiHidden="0" w:uiPriority="70" w:unhideWhenUsed="0"/>
+    <w:lsdException w:name="Colorful Shading Accent 5" w:semiHidden="0" w:uiPriority="71" w:unhideWhenUsed="0"/>
+    <w:lsdException w:name="Colorful List Accent 5" w:semiHidden="0" w:uiPriority="72" w:unhideWhenUsed="0"/>
+    <w:lsdException w:name="Colorful Grid Accent 5" w:semiHidden="0" w:uiPriority="73" w:unhideWhenUsed="0"/>
+    <w:lsdException w:name="Light Shading Accent 6" w:semiHidden="0" w:uiPriority="60" w:unhideWhenUsed="0"/>
+    <w:lsdException w:name="Light List Accent 6" w:semiHidden="0" w:uiPriority="61" w:unhideWhenUsed="0"/>
+    <w:lsdException w:name="Light Grid Accent 6" w:semiHidden="0" w:uiPriority="62" w:unhideWhenUsed="0"/>
+    <w:lsdException w:name="Medium Shading 1 Accent 6" w:semiHidden="0" w:uiPriority="63" w:unhideWhenUsed="0"/>
+    <w:lsdException w:name="Medium Shading 2 Accent 6" w:semiHidden="0" w:uiPriority="64" w:unhideWhenUsed="0"/>
+    <w:lsdException w:name="Medium List 1 Accent 6" w:semiHidden="0" w:uiPriority="65" w:unhideWhenUsed="0"/>
+    <w:lsdException w:name="Medium List 2 Accent 6" w:semiHidden="0" w:uiPriority="66" w:unhideWhenUsed="0"/>
+    <w:lsdException w:name="Medium Grid 1 Accent 6" w:semiHidden="0" w:uiPriority="67" w:unhideWhenUsed="0"/>
+    <w:lsdException w:name="Medium Grid 2 Accent 6" w:semiHidden="0" w:uiPriority="68" w:unhideWhenUsed="0"/>
+    <w:lsdException w:name="Medium Grid 3 Accent 6" w:semiHidden="0" w:uiPriority="69" w:unhideWhenUsed="0"/>
+    <w:lsdException w:name="Dark List Accent 6" w:semiHidden="0" w:uiPriority="70" w:unhideWhenUsed="0"/>
+    <w:lsdException w:name="Colorful Shading Accent 6" w:semiHidden="0" w:uiPriority="71" w:unhideWhenUsed="0"/>
+    <w:lsdException w:name="Colorful List Accent 6" w:semiHidden="0" w:uiPriority="72" w:unhideWhenUsed="0"/>
+    <w:lsdException w:name="Colorful Grid Accent 6" w:semiHidden="0" w:uiPriority="73" w:unhideWhenUsed="0"/>
+    <w:lsdException w:name="Subtle Emphasis" w:semiHidden="0" w:uiPriority="19" w:unhideWhenUsed="0" w:qFormat="1"/>
+    <w:lsdException w:name="Intense Emphasis" w:semiHidden="0" w:uiPriority="21" w:unhideWhenUsed="0" w:qFormat="1"/>
+    <w:lsdException w:name="Subtle Reference" w:semiHidden="0" w:uiPriority="31" w:unhideWhenUsed="0" w:qFormat="1"/>
+    <w:lsdException w:name="Intense Reference" w:semiHidden="0" w:uiPriority="32" w:unhideWhenUsed="0" w:qFormat="1"/>
+    <w:lsdException w:name="Book Title" w:semiHidden="0" w:uiPriority="33" w:unhideWhenUsed="0" w:qFormat="1"/>
+    <w:lsdException w:name="Bibliography" w:uiPriority="37"/>
+    <w:lsdException w:name="TOC Heading" w:uiPriority="39" w:qFormat="1"/>
   </w:latentStyles>
   <w:style w:type="paragraph" w:default="1" w:styleId="Normal">
     <w:name w:val="Normal"/>
@@ -5075,6 +5600,254 @@
         <w:right w:w="108" w:type="dxa"/>
       </w:tblCellMar>
     </w:tblPr>
+  </w:style>
+  <w:style w:type="paragraph" w:styleId="ListParagraph">
+    <w:name w:val="List Paragraph"/>
+    <w:basedOn w:val="Normal"/>
+    <w:uiPriority w:val="34"/>
+    <w:qFormat/>
+    <w:rsid w:val="0018440F"/>
+    <w:pPr>
+      <w:ind w:left="720"/>
+      <w:contextualSpacing/>
+    </w:pPr>
+  </w:style>
+</w:styles>
+</file>
+
+<file path=word/stylesWithEffects.xml><?xml version="1.0" encoding="utf-8"?>
+<w:styles xmlns:wpc="http://schemas.microsoft.com/office/word/2010/wordprocessingCanvas" xmlns:mo="http://schemas.microsoft.com/office/mac/office/2008/main" xmlns:mc="http://schemas.openxmlformats.org/markup-compatibility/2006" xmlns:mv="urn:schemas-microsoft-com:mac:vml" xmlns:o="urn:schemas-microsoft-com:office:office" xmlns:r="http://schemas.openxmlformats.org/officeDocument/2006/relationships" xmlns:m="http://schemas.openxmlformats.org/officeDocument/2006/math" xmlns:v="urn:schemas-microsoft-com:vml" xmlns:wp14="http://schemas.microsoft.com/office/word/2010/wordprocessingDrawing" xmlns:wp="http://schemas.openxmlformats.org/drawingml/2006/wordprocessingDrawing" xmlns:w10="urn:schemas-microsoft-com:office:word" xmlns:w="http://schemas.openxmlformats.org/wordprocessingml/2006/main" xmlns:w14="http://schemas.microsoft.com/office/word/2010/wordml" xmlns:wpg="http://schemas.microsoft.com/office/word/2010/wordprocessingGroup" xmlns:wpi="http://schemas.microsoft.com/office/word/2010/wordprocessingInk" xmlns:wne="http://schemas.microsoft.com/office/word/2006/wordml" xmlns:wps="http://schemas.microsoft.com/office/word/2010/wordprocessingShape" mc:Ignorable="w14 wp14">
+  <w:docDefaults>
+    <w:rPrDefault>
+      <w:rPr>
+        <w:rFonts w:asciiTheme="minorHAnsi" w:eastAsiaTheme="minorHAnsi" w:hAnsiTheme="minorHAnsi" w:cstheme="minorBidi"/>
+        <w:sz w:val="22"/>
+        <w:szCs w:val="22"/>
+        <w:lang w:val="en-US" w:eastAsia="en-US" w:bidi="ar-SA"/>
+      </w:rPr>
+    </w:rPrDefault>
+    <w:pPrDefault>
+      <w:pPr>
+        <w:spacing w:after="200" w:line="276" w:lineRule="auto"/>
+      </w:pPr>
+    </w:pPrDefault>
+  </w:docDefaults>
+  <w:latentStyles w:defLockedState="0" w:defUIPriority="99" w:defSemiHidden="1" w:defUnhideWhenUsed="1" w:defQFormat="0" w:count="276">
+    <w:lsdException w:name="Normal" w:semiHidden="0" w:uiPriority="0" w:unhideWhenUsed="0" w:qFormat="1"/>
+    <w:lsdException w:name="heading 1" w:semiHidden="0" w:uiPriority="9" w:unhideWhenUsed="0" w:qFormat="1"/>
+    <w:lsdException w:name="heading 2" w:uiPriority="9" w:qFormat="1"/>
+    <w:lsdException w:name="heading 3" w:uiPriority="9" w:qFormat="1"/>
+    <w:lsdException w:name="heading 4" w:uiPriority="9" w:qFormat="1"/>
+    <w:lsdException w:name="heading 5" w:uiPriority="9" w:qFormat="1"/>
+    <w:lsdException w:name="heading 6" w:uiPriority="9" w:qFormat="1"/>
+    <w:lsdException w:name="heading 7" w:uiPriority="9" w:qFormat="1"/>
+    <w:lsdException w:name="heading 8" w:uiPriority="9" w:qFormat="1"/>
+    <w:lsdException w:name="heading 9" w:uiPriority="9" w:qFormat="1"/>
+    <w:lsdException w:name="toc 1" w:uiPriority="39"/>
+    <w:lsdException w:name="toc 2" w:uiPriority="39"/>
+    <w:lsdException w:name="toc 3" w:uiPriority="39"/>
+    <w:lsdException w:name="toc 4" w:uiPriority="39"/>
+    <w:lsdException w:name="toc 5" w:uiPriority="39"/>
+    <w:lsdException w:name="toc 6" w:uiPriority="39"/>
+    <w:lsdException w:name="toc 7" w:uiPriority="39"/>
+    <w:lsdException w:name="toc 8" w:uiPriority="39"/>
+    <w:lsdException w:name="toc 9" w:uiPriority="39"/>
+    <w:lsdException w:name="caption" w:uiPriority="35" w:qFormat="1"/>
+    <w:lsdException w:name="Title" w:semiHidden="0" w:uiPriority="10" w:unhideWhenUsed="0" w:qFormat="1"/>
+    <w:lsdException w:name="Default Paragraph Font" w:uiPriority="1"/>
+    <w:lsdException w:name="Subtitle" w:semiHidden="0" w:uiPriority="11" w:unhideWhenUsed="0" w:qFormat="1"/>
+    <w:lsdException w:name="Strong" w:semiHidden="0" w:uiPriority="22" w:unhideWhenUsed="0" w:qFormat="1"/>
+    <w:lsdException w:name="Emphasis" w:semiHidden="0" w:uiPriority="20" w:unhideWhenUsed="0" w:qFormat="1"/>
+    <w:lsdException w:name="Table Grid" w:semiHidden="0" w:uiPriority="59" w:unhideWhenUsed="0"/>
+    <w:lsdException w:name="Note Level 1" w:semiHidden="0" w:unhideWhenUsed="0"/>
+    <w:lsdException w:name="Note Level 2" w:semiHidden="0" w:unhideWhenUsed="0"/>
+    <w:lsdException w:name="Note Level 3" w:semiHidden="0" w:unhideWhenUsed="0"/>
+    <w:lsdException w:name="Note Level 4" w:semiHidden="0" w:unhideWhenUsed="0"/>
+    <w:lsdException w:name="Note Level 5" w:semiHidden="0" w:unhideWhenUsed="0"/>
+    <w:lsdException w:name="Note Level 6" w:semiHidden="0" w:unhideWhenUsed="0"/>
+    <w:lsdException w:name="Note Level 7" w:semiHidden="0" w:unhideWhenUsed="0"/>
+    <w:lsdException w:name="Note Level 8" w:semiHidden="0" w:unhideWhenUsed="0"/>
+    <w:lsdException w:name="Note Level 9" w:semiHidden="0" w:unhideWhenUsed="0"/>
+    <w:lsdException w:name="Placeholder Text" w:unhideWhenUsed="0"/>
+    <w:lsdException w:name="No Spacing" w:semiHidden="0" w:uiPriority="1" w:unhideWhenUsed="0" w:qFormat="1"/>
+    <w:lsdException w:name="Light Shading" w:semiHidden="0" w:uiPriority="60" w:unhideWhenUsed="0"/>
+    <w:lsdException w:name="Light List" w:semiHidden="0" w:uiPriority="61" w:unhideWhenUsed="0"/>
+    <w:lsdException w:name="Light Grid" w:semiHidden="0" w:uiPriority="62" w:unhideWhenUsed="0"/>
+    <w:lsdException w:name="Medium Shading 1" w:semiHidden="0" w:uiPriority="63" w:unhideWhenUsed="0"/>
+    <w:lsdException w:name="Medium Shading 2" w:semiHidden="0" w:uiPriority="64" w:unhideWhenUsed="0"/>
+    <w:lsdException w:name="Medium List 1" w:semiHidden="0" w:uiPriority="65" w:unhideWhenUsed="0"/>
+    <w:lsdException w:name="Medium List 2" w:semiHidden="0" w:uiPriority="66" w:unhideWhenUsed="0"/>
+    <w:lsdException w:name="Medium Grid 1" w:semiHidden="0" w:uiPriority="67" w:unhideWhenUsed="0"/>
+    <w:lsdException w:name="Medium Grid 2" w:semiHidden="0" w:uiPriority="68" w:unhideWhenUsed="0"/>
+    <w:lsdException w:name="Medium Grid 3" w:semiHidden="0" w:uiPriority="69" w:unhideWhenUsed="0"/>
+    <w:lsdException w:name="Dark List" w:semiHidden="0" w:uiPriority="70" w:unhideWhenUsed="0"/>
+    <w:lsdException w:name="Colorful Shading" w:semiHidden="0" w:uiPriority="71" w:unhideWhenUsed="0"/>
+    <w:lsdException w:name="Colorful List" w:semiHidden="0" w:uiPriority="72" w:unhideWhenUsed="0"/>
+    <w:lsdException w:name="Colorful Grid" w:semiHidden="0" w:uiPriority="73" w:unhideWhenUsed="0"/>
+    <w:lsdException w:name="Light Shading Accent 1" w:semiHidden="0" w:uiPriority="60" w:unhideWhenUsed="0"/>
+    <w:lsdException w:name="Light List Accent 1" w:semiHidden="0" w:uiPriority="61" w:unhideWhenUsed="0"/>
+    <w:lsdException w:name="Light Grid Accent 1" w:semiHidden="0" w:uiPriority="62" w:unhideWhenUsed="0"/>
+    <w:lsdException w:name="Medium Shading 1 Accent 1" w:semiHidden="0" w:uiPriority="63" w:unhideWhenUsed="0"/>
+    <w:lsdException w:name="Medium Shading 2 Accent 1" w:semiHidden="0" w:uiPriority="64" w:unhideWhenUsed="0"/>
+    <w:lsdException w:name="Medium List 1 Accent 1" w:semiHidden="0" w:uiPriority="65" w:unhideWhenUsed="0"/>
+    <w:lsdException w:name="Revision" w:unhideWhenUsed="0"/>
+    <w:lsdException w:name="List Paragraph" w:semiHidden="0" w:uiPriority="34" w:unhideWhenUsed="0" w:qFormat="1"/>
+    <w:lsdException w:name="Quote" w:semiHidden="0" w:uiPriority="29" w:unhideWhenUsed="0" w:qFormat="1"/>
+    <w:lsdException w:name="Intense Quote" w:semiHidden="0" w:uiPriority="30" w:unhideWhenUsed="0" w:qFormat="1"/>
+    <w:lsdException w:name="Medium List 2 Accent 1" w:semiHidden="0" w:uiPriority="66" w:unhideWhenUsed="0"/>
+    <w:lsdException w:name="Medium Grid 1 Accent 1" w:semiHidden="0" w:uiPriority="67" w:unhideWhenUsed="0"/>
+    <w:lsdException w:name="Medium Grid 2 Accent 1" w:semiHidden="0" w:uiPriority="68" w:unhideWhenUsed="0"/>
+    <w:lsdException w:name="Medium Grid 3 Accent 1" w:semiHidden="0" w:uiPriority="69" w:unhideWhenUsed="0"/>
+    <w:lsdException w:name="Dark List Accent 1" w:semiHidden="0" w:uiPriority="70" w:unhideWhenUsed="0"/>
+    <w:lsdException w:name="Colorful Shading Accent 1" w:semiHidden="0" w:uiPriority="71" w:unhideWhenUsed="0"/>
+    <w:lsdException w:name="Colorful List Accent 1" w:semiHidden="0" w:uiPriority="72" w:unhideWhenUsed="0"/>
+    <w:lsdException w:name="Colorful Grid Accent 1" w:semiHidden="0" w:uiPriority="73" w:unhideWhenUsed="0"/>
+    <w:lsdException w:name="Light Shading Accent 2" w:semiHidden="0" w:uiPriority="60" w:unhideWhenUsed="0"/>
+    <w:lsdException w:name="Light List Accent 2" w:semiHidden="0" w:uiPriority="61" w:unhideWhenUsed="0"/>
+    <w:lsdException w:name="Light Grid Accent 2" w:semiHidden="0" w:uiPriority="62" w:unhideWhenUsed="0"/>
+    <w:lsdException w:name="Medium Shading 1 Accent 2" w:semiHidden="0" w:uiPriority="63" w:unhideWhenUsed="0"/>
+    <w:lsdException w:name="Medium Shading 2 Accent 2" w:semiHidden="0" w:uiPriority="64" w:unhideWhenUsed="0"/>
+    <w:lsdException w:name="Medium List 1 Accent 2" w:semiHidden="0" w:uiPriority="65" w:unhideWhenUsed="0"/>
+    <w:lsdException w:name="Medium List 2 Accent 2" w:semiHidden="0" w:uiPriority="66" w:unhideWhenUsed="0"/>
+    <w:lsdException w:name="Medium Grid 1 Accent 2" w:semiHidden="0" w:uiPriority="67" w:unhideWhenUsed="0"/>
+    <w:lsdException w:name="Medium Grid 2 Accent 2" w:semiHidden="0" w:uiPriority="68" w:unhideWhenUsed="0"/>
+    <w:lsdException w:name="Medium Grid 3 Accent 2" w:semiHidden="0" w:uiPriority="69" w:unhideWhenUsed="0"/>
+    <w:lsdException w:name="Dark List Accent 2" w:semiHidden="0" w:uiPriority="70" w:unhideWhenUsed="0"/>
+    <w:lsdException w:name="Colorful Shading Accent 2" w:semiHidden="0" w:uiPriority="71" w:unhideWhenUsed="0"/>
+    <w:lsdException w:name="Colorful List Accent 2" w:semiHidden="0" w:uiPriority="72" w:unhideWhenUsed="0"/>
+    <w:lsdException w:name="Colorful Grid Accent 2" w:semiHidden="0" w:uiPriority="73" w:unhideWhenUsed="0"/>
+    <w:lsdException w:name="Light Shading Accent 3" w:semiHidden="0" w:uiPriority="60" w:unhideWhenUsed="0"/>
+    <w:lsdException w:name="Light List Accent 3" w:semiHidden="0" w:uiPriority="61" w:unhideWhenUsed="0"/>
+    <w:lsdException w:name="Light Grid Accent 3" w:semiHidden="0" w:uiPriority="62" w:unhideWhenUsed="0"/>
+    <w:lsdException w:name="Medium Shading 1 Accent 3" w:semiHidden="0" w:uiPriority="63" w:unhideWhenUsed="0"/>
+    <w:lsdException w:name="Medium Shading 2 Accent 3" w:semiHidden="0" w:uiPriority="64" w:unhideWhenUsed="0"/>
+    <w:lsdException w:name="Medium List 1 Accent 3" w:semiHidden="0" w:uiPriority="65" w:unhideWhenUsed="0"/>
+    <w:lsdException w:name="Medium List 2 Accent 3" w:semiHidden="0" w:uiPriority="66" w:unhideWhenUsed="0"/>
+    <w:lsdException w:name="Medium Grid 1 Accent 3" w:semiHidden="0" w:uiPriority="67" w:unhideWhenUsed="0"/>
+    <w:lsdException w:name="Medium Grid 2 Accent 3" w:semiHidden="0" w:uiPriority="68" w:unhideWhenUsed="0"/>
+    <w:lsdException w:name="Medium Grid 3 Accent 3" w:semiHidden="0" w:uiPriority="69" w:unhideWhenUsed="0"/>
+    <w:lsdException w:name="Dark List Accent 3" w:semiHidden="0" w:uiPriority="70" w:unhideWhenUsed="0"/>
+    <w:lsdException w:name="Colorful Shading Accent 3" w:semiHidden="0" w:uiPriority="71" w:unhideWhenUsed="0"/>
+    <w:lsdException w:name="Colorful List Accent 3" w:semiHidden="0" w:uiPriority="72" w:unhideWhenUsed="0"/>
+    <w:lsdException w:name="Colorful Grid Accent 3" w:semiHidden="0" w:uiPriority="73" w:unhideWhenUsed="0"/>
+    <w:lsdException w:name="Light Shading Accent 4" w:semiHidden="0" w:uiPriority="60" w:unhideWhenUsed="0"/>
+    <w:lsdException w:name="Light List Accent 4" w:semiHidden="0" w:uiPriority="61" w:unhideWhenUsed="0"/>
+    <w:lsdException w:name="Light Grid Accent 4" w:semiHidden="0" w:uiPriority="62" w:unhideWhenUsed="0"/>
+    <w:lsdException w:name="Medium Shading 1 Accent 4" w:semiHidden="0" w:uiPriority="63" w:unhideWhenUsed="0"/>
+    <w:lsdException w:name="Medium Shading 2 Accent 4" w:semiHidden="0" w:uiPriority="64" w:unhideWhenUsed="0"/>
+    <w:lsdException w:name="Medium List 1 Accent 4" w:semiHidden="0" w:uiPriority="65" w:unhideWhenUsed="0"/>
+    <w:lsdException w:name="Medium List 2 Accent 4" w:semiHidden="0" w:uiPriority="66" w:unhideWhenUsed="0"/>
+    <w:lsdException w:name="Medium Grid 1 Accent 4" w:semiHidden="0" w:uiPriority="67" w:unhideWhenUsed="0"/>
+    <w:lsdException w:name="Medium Grid 2 Accent 4" w:semiHidden="0" w:uiPriority="68" w:unhideWhenUsed="0"/>
+    <w:lsdException w:name="Medium Grid 3 Accent 4" w:semiHidden="0" w:uiPriority="69" w:unhideWhenUsed="0"/>
+    <w:lsdException w:name="Dark List Accent 4" w:semiHidden="0" w:uiPriority="70" w:unhideWhenUsed="0"/>
+    <w:lsdException w:name="Colorful Shading Accent 4" w:semiHidden="0" w:uiPriority="71" w:unhideWhenUsed="0"/>
+    <w:lsdException w:name="Colorful List Accent 4" w:semiHidden="0" w:uiPriority="72" w:unhideWhenUsed="0"/>
+    <w:lsdException w:name="Colorful Grid Accent 4" w:semiHidden="0" w:uiPriority="73" w:unhideWhenUsed="0"/>
+    <w:lsdException w:name="Light Shading Accent 5" w:semiHidden="0" w:uiPriority="60" w:unhideWhenUsed="0"/>
+    <w:lsdException w:name="Light List Accent 5" w:semiHidden="0" w:uiPriority="61" w:unhideWhenUsed="0"/>
+    <w:lsdException w:name="Light Grid Accent 5" w:semiHidden="0" w:uiPriority="62" w:unhideWhenUsed="0"/>
+    <w:lsdException w:name="Medium Shading 1 Accent 5" w:semiHidden="0" w:uiPriority="63" w:unhideWhenUsed="0"/>
+    <w:lsdException w:name="Medium Shading 2 Accent 5" w:semiHidden="0" w:uiPriority="64" w:unhideWhenUsed="0"/>
+    <w:lsdException w:name="Medium List 1 Accent 5" w:semiHidden="0" w:uiPriority="65" w:unhideWhenUsed="0"/>
+    <w:lsdException w:name="Medium List 2 Accent 5" w:semiHidden="0" w:uiPriority="66" w:unhideWhenUsed="0"/>
+    <w:lsdException w:name="Medium Grid 1 Accent 5" w:semiHidden="0" w:uiPriority="67" w:unhideWhenUsed="0"/>
+    <w:lsdException w:name="Medium Grid 2 Accent 5" w:semiHidden="0" w:uiPriority="68" w:unhideWhenUsed="0"/>
+    <w:lsdException w:name="Medium Grid 3 Accent 5" w:semiHidden="0" w:uiPriority="69" w:unhideWhenUsed="0"/>
+    <w:lsdException w:name="Dark List Accent 5" w:semiHidden="0" w:uiPriority="70" w:unhideWhenUsed="0"/>
+    <w:lsdException w:name="Colorful Shading Accent 5" w:semiHidden="0" w:uiPriority="71" w:unhideWhenUsed="0"/>
+    <w:lsdException w:name="Colorful List Accent 5" w:semiHidden="0" w:uiPriority="72" w:unhideWhenUsed="0"/>
+    <w:lsdException w:name="Colorful Grid Accent 5" w:semiHidden="0" w:uiPriority="73" w:unhideWhenUsed="0"/>
+    <w:lsdException w:name="Light Shading Accent 6" w:semiHidden="0" w:uiPriority="60" w:unhideWhenUsed="0"/>
+    <w:lsdException w:name="Light List Accent 6" w:semiHidden="0" w:uiPriority="61" w:unhideWhenUsed="0"/>
+    <w:lsdException w:name="Light Grid Accent 6" w:semiHidden="0" w:uiPriority="62" w:unhideWhenUsed="0"/>
+    <w:lsdException w:name="Medium Shading 1 Accent 6" w:semiHidden="0" w:uiPriority="63" w:unhideWhenUsed="0"/>
+    <w:lsdException w:name="Medium Shading 2 Accent 6" w:semiHidden="0" w:uiPriority="64" w:unhideWhenUsed="0"/>
+    <w:lsdException w:name="Medium List 1 Accent 6" w:semiHidden="0" w:uiPriority="65" w:unhideWhenUsed="0"/>
+    <w:lsdException w:name="Medium List 2 Accent 6" w:semiHidden="0" w:uiPriority="66" w:unhideWhenUsed="0"/>
+    <w:lsdException w:name="Medium Grid 1 Accent 6" w:semiHidden="0" w:uiPriority="67" w:unhideWhenUsed="0"/>
+    <w:lsdException w:name="Medium Grid 2 Accent 6" w:semiHidden="0" w:uiPriority="68" w:unhideWhenUsed="0"/>
+    <w:lsdException w:name="Medium Grid 3 Accent 6" w:semiHidden="0" w:uiPriority="69" w:unhideWhenUsed="0"/>
+    <w:lsdException w:name="Dark List Accent 6" w:semiHidden="0" w:uiPriority="70" w:unhideWhenUsed="0"/>
+    <w:lsdException w:name="Colorful Shading Accent 6" w:semiHidden="0" w:uiPriority="71" w:unhideWhenUsed="0"/>
+    <w:lsdException w:name="Colorful List Accent 6" w:semiHidden="0" w:uiPriority="72" w:unhideWhenUsed="0"/>
+    <w:lsdException w:name="Colorful Grid Accent 6" w:semiHidden="0" w:uiPriority="73" w:unhideWhenUsed="0"/>
+    <w:lsdException w:name="Subtle Emphasis" w:semiHidden="0" w:uiPriority="19" w:unhideWhenUsed="0" w:qFormat="1"/>
+    <w:lsdException w:name="Intense Emphasis" w:semiHidden="0" w:uiPriority="21" w:unhideWhenUsed="0" w:qFormat="1"/>
+    <w:lsdException w:name="Subtle Reference" w:semiHidden="0" w:uiPriority="31" w:unhideWhenUsed="0" w:qFormat="1"/>
+    <w:lsdException w:name="Intense Reference" w:semiHidden="0" w:uiPriority="32" w:unhideWhenUsed="0" w:qFormat="1"/>
+    <w:lsdException w:name="Book Title" w:semiHidden="0" w:uiPriority="33" w:unhideWhenUsed="0" w:qFormat="1"/>
+    <w:lsdException w:name="Bibliography" w:uiPriority="37"/>
+    <w:lsdException w:name="TOC Heading" w:uiPriority="39" w:qFormat="1"/>
+  </w:latentStyles>
+  <w:style w:type="paragraph" w:default="1" w:styleId="Normal">
+    <w:name w:val="Normal"/>
+    <w:qFormat/>
+    <w:rsid w:val="00937E66"/>
+  </w:style>
+  <w:style w:type="character" w:default="1" w:styleId="DefaultParagraphFont">
+    <w:name w:val="Default Paragraph Font"/>
+    <w:uiPriority w:val="1"/>
+    <w:semiHidden/>
+    <w:unhideWhenUsed/>
+  </w:style>
+  <w:style w:type="table" w:default="1" w:styleId="TableNormal">
+    <w:name w:val="Normal Table"/>
+    <w:uiPriority w:val="99"/>
+    <w:semiHidden/>
+    <w:unhideWhenUsed/>
+    <w:tblPr>
+      <w:tblInd w:w="0" w:type="dxa"/>
+      <w:tblCellMar>
+        <w:top w:w="0" w:type="dxa"/>
+        <w:left w:w="108" w:type="dxa"/>
+        <w:bottom w:w="0" w:type="dxa"/>
+        <w:right w:w="108" w:type="dxa"/>
+      </w:tblCellMar>
+    </w:tblPr>
+  </w:style>
+  <w:style w:type="numbering" w:default="1" w:styleId="NoList">
+    <w:name w:val="No List"/>
+    <w:uiPriority w:val="99"/>
+    <w:semiHidden/>
+    <w:unhideWhenUsed/>
+  </w:style>
+  <w:style w:type="table" w:styleId="TableGrid">
+    <w:name w:val="Table Grid"/>
+    <w:basedOn w:val="TableNormal"/>
+    <w:uiPriority w:val="59"/>
+    <w:rsid w:val="00B56672"/>
+    <w:pPr>
+      <w:spacing w:after="0" w:line="240" w:lineRule="auto"/>
+    </w:pPr>
+    <w:tblPr>
+      <w:tblInd w:w="0" w:type="dxa"/>
+      <w:tblBorders>
+        <w:top w:val="single" w:sz="4" w:space="0" w:color="000000" w:themeColor="text1"/>
+        <w:left w:val="single" w:sz="4" w:space="0" w:color="000000" w:themeColor="text1"/>
+        <w:bottom w:val="single" w:sz="4" w:space="0" w:color="000000" w:themeColor="text1"/>
+        <w:right w:val="single" w:sz="4" w:space="0" w:color="000000" w:themeColor="text1"/>
+        <w:insideH w:val="single" w:sz="4" w:space="0" w:color="000000" w:themeColor="text1"/>
+        <w:insideV w:val="single" w:sz="4" w:space="0" w:color="000000" w:themeColor="text1"/>
+      </w:tblBorders>
+      <w:tblCellMar>
+        <w:top w:w="0" w:type="dxa"/>
+        <w:left w:w="108" w:type="dxa"/>
+        <w:bottom w:w="0" w:type="dxa"/>
+        <w:right w:w="108" w:type="dxa"/>
+      </w:tblCellMar>
+    </w:tblPr>
+  </w:style>
+  <w:style w:type="paragraph" w:styleId="ListParagraph">
+    <w:name w:val="List Paragraph"/>
+    <w:basedOn w:val="Normal"/>
+    <w:uiPriority w:val="34"/>
+    <w:qFormat/>
+    <w:rsid w:val="0018440F"/>
+    <w:pPr>
+      <w:ind w:left="720"/>
+      <w:contextualSpacing/>
+    </w:pPr>
   </w:style>
 </w:styles>
 </file>

</xml_diff>